<commit_message>
add new section: BAB IV
</commit_message>
<xml_diff>
--- a/skripsi.docx
+++ b/skripsi.docx
@@ -1030,8 +1030,8 @@
         <w:pStyle w:val="2"/>
         <w:bidi w:val="0"/>
       </w:pPr>
-      <w:bookmarkStart w:id="3" w:name="_Toc1060177610"/>
-      <w:bookmarkStart w:id="4" w:name="_Toc1204899958"/>
+      <w:bookmarkStart w:id="3" w:name="_Toc1204899958"/>
+      <w:bookmarkStart w:id="4" w:name="_Toc1060177610"/>
       <w:r>
         <w:rPr>
           <w:rFonts w:hint="default"/>
@@ -2313,8 +2313,8 @@
         <w:pStyle w:val="2"/>
         <w:bidi w:val="0"/>
       </w:pPr>
-      <w:bookmarkStart w:id="8" w:name="_Toc878565417"/>
-      <w:bookmarkStart w:id="9" w:name="_Toc1843203091"/>
+      <w:bookmarkStart w:id="8" w:name="_Toc1843203091"/>
+      <w:bookmarkStart w:id="9" w:name="_Toc878565417"/>
       <w:r>
         <w:t>DAFTAR ISI</w:t>
       </w:r>
@@ -4476,6 +4476,7 @@
       <w:pPr>
         <w:pStyle w:val="3"/>
         <w:numPr>
+          <w:ilvl w:val="0"/>
           <w:numId w:val="0"/>
         </w:numPr>
         <w:jc w:val="left"/>
@@ -4770,8 +4771,8 @@
         <w:pStyle w:val="2"/>
         <w:bidi w:val="0"/>
       </w:pPr>
-      <w:bookmarkStart w:id="22" w:name="_Toc1851313364"/>
-      <w:bookmarkStart w:id="23" w:name="_Toc46062550"/>
+      <w:bookmarkStart w:id="22" w:name="_Toc46062550"/>
+      <w:bookmarkStart w:id="23" w:name="_Toc1851313364"/>
       <w:r>
         <w:t xml:space="preserve">TINJAUAN PUSTAKA DAN </w:t>
       </w:r>
@@ -8751,8 +8752,8 @@
           <w:lang w:val="en-US" w:eastAsia="zh-CN"/>
         </w:rPr>
       </w:pPr>
-      <w:bookmarkStart w:id="36" w:name="_Toc1909522762"/>
-      <w:bookmarkStart w:id="37" w:name="_Toc1414481422"/>
+      <w:bookmarkStart w:id="36" w:name="_Toc1414481422"/>
+      <w:bookmarkStart w:id="37" w:name="_Toc1909522762"/>
       <w:r>
         <w:rPr>
           <w:lang w:val="en-US" w:eastAsia="zh-CN"/>
@@ -11051,8 +11052,6 @@
         </w:rPr>
         <w:t>3</w:t>
       </w:r>
-      <w:bookmarkStart w:id="57" w:name="_GoBack"/>
-      <w:bookmarkEnd w:id="57"/>
       <w:r>
         <w:t>.</w:t>
       </w:r>
@@ -11357,27 +11356,7 @@
           <w:i w:val="0"/>
           <w:iCs w:val="0"/>
         </w:rPr>
-        <w:t>Secara arsitektur, Aplikasi Manajemen Karyawan terbagi 2 bagian</w:t>
-      </w:r>
-      <w:r>
-        <w:rPr>
-          <w:rFonts w:hint="default"/>
-          <w:b w:val="0"/>
-          <w:bCs w:val="0"/>
-          <w:i w:val="0"/>
-          <w:iCs w:val="0"/>
-        </w:rPr>
-        <w:t xml:space="preserve"> seperti pada Gambar 3.2</w:t>
-      </w:r>
-      <w:r>
-        <w:rPr>
-          <w:rFonts w:hint="default"/>
-          <w:b w:val="0"/>
-          <w:bCs w:val="0"/>
-          <w:i w:val="0"/>
-          <w:iCs w:val="0"/>
-        </w:rPr>
-        <w:t xml:space="preserve">, yaitu </w:t>
+        <w:t xml:space="preserve">Secara arsitektur, Aplikasi Manajemen Karyawan terbagi 2 bagian seperti pada Gambar 3.2, yaitu </w:t>
       </w:r>
       <w:r>
         <w:rPr>
@@ -11836,10 +11815,10 @@
       </w:pPr>
       <w:r>
         <w:drawing>
-          <wp:inline distT="0" distB="0" distL="0" distR="0">
-            <wp:extent cx="2126615" cy="2875915"/>
-            <wp:effectExtent l="0" t="0" r="6985" b="19685"/>
-            <wp:docPr id="6" name="Image3"/>
+          <wp:inline distT="0" distB="0" distL="114300" distR="114300">
+            <wp:extent cx="1997710" cy="2827655"/>
+            <wp:effectExtent l="0" t="0" r="8890" b="17145"/>
+            <wp:docPr id="22" name="Picture 1"/>
             <wp:cNvGraphicFramePr>
               <a:graphicFrameLocks xmlns:a="http://schemas.openxmlformats.org/drawingml/2006/main" noChangeAspect="1"/>
             </wp:cNvGraphicFramePr>
@@ -11847,9 +11826,9 @@
               <a:graphicData uri="http://schemas.openxmlformats.org/drawingml/2006/picture">
                 <pic:pic xmlns:pic="http://schemas.openxmlformats.org/drawingml/2006/picture">
                   <pic:nvPicPr>
-                    <pic:cNvPr id="6" name="Image3"/>
+                    <pic:cNvPr id="22" name="Picture 1"/>
                     <pic:cNvPicPr>
-                      <a:picLocks noChangeAspect="1" noChangeArrowheads="1"/>
+                      <a:picLocks noChangeAspect="1"/>
                     </pic:cNvPicPr>
                   </pic:nvPicPr>
                   <pic:blipFill>
@@ -11861,11 +11840,15 @@
                   <pic:spPr>
                     <a:xfrm>
                       <a:off x="0" y="0"/>
-                      <a:ext cx="2126615" cy="2875915"/>
+                      <a:ext cx="1997710" cy="2827655"/>
                     </a:xfrm>
                     <a:prstGeom prst="rect">
                       <a:avLst/>
                     </a:prstGeom>
+                    <a:noFill/>
+                    <a:ln>
+                      <a:noFill/>
+                    </a:ln>
                   </pic:spPr>
                 </pic:pic>
               </a:graphicData>
@@ -12944,7 +12927,7 @@
         <w:drawing>
           <wp:inline distT="0" distB="0" distL="0" distR="0">
             <wp:extent cx="3787140" cy="2951480"/>
-            <wp:effectExtent l="0" t="0" r="0" b="0"/>
+            <wp:effectExtent l="0" t="0" r="22860" b="20320"/>
             <wp:docPr id="11" name="Image8"/>
             <wp:cNvGraphicFramePr>
               <a:graphicFrameLocks xmlns:a="http://schemas.openxmlformats.org/drawingml/2006/main" noChangeAspect="1"/>
@@ -16297,7 +16280,7 @@
                 <w:vertAlign w:val="baseline"/>
                 <w:lang w:eastAsia="zh-CN" w:bidi="hi-IN"/>
               </w:rPr>
-              <w:t>8</w:t>
+              <w:t>32</w:t>
             </w:r>
           </w:p>
         </w:tc>
@@ -16578,7 +16561,7 @@
                 <w:vertAlign w:val="baseline"/>
                 <w:lang w:eastAsia="zh-CN" w:bidi="hi-IN"/>
               </w:rPr>
-              <w:t>8</w:t>
+              <w:t>32</w:t>
             </w:r>
           </w:p>
         </w:tc>
@@ -16791,16 +16774,22 @@
         <w:ind w:left="0" w:firstLine="0"/>
         <w:jc w:val="center"/>
         <w:rPr>
-          <w:b w:val="0"/>
-          <w:bCs w:val="0"/>
-        </w:rPr>
-      </w:pPr>
-      <w:r>
+          <w:rFonts w:hint="default"/>
+          <w:b w:val="0"/>
+          <w:bCs w:val="0"/>
+        </w:rPr>
+      </w:pPr>
+      <w:r>
+        <w:rPr>
+          <w:rFonts w:hint="default"/>
+          <w:b w:val="0"/>
+          <w:bCs w:val="0"/>
+        </w:rPr>
         <w:drawing>
-          <wp:inline distT="0" distB="0" distL="0" distR="0">
-            <wp:extent cx="4122420" cy="2318385"/>
-            <wp:effectExtent l="0" t="0" r="0" b="0"/>
-            <wp:docPr id="18" name="Image15"/>
+          <wp:inline distT="0" distB="0" distL="114300" distR="114300">
+            <wp:extent cx="4607560" cy="2592070"/>
+            <wp:effectExtent l="0" t="0" r="15240" b="24130"/>
+            <wp:docPr id="1" name="Picture 1" descr="iMac - 1skripsi-ui"/>
             <wp:cNvGraphicFramePr>
               <a:graphicFrameLocks xmlns:a="http://schemas.openxmlformats.org/drawingml/2006/main" noChangeAspect="1"/>
             </wp:cNvGraphicFramePr>
@@ -16808,9 +16797,9 @@
               <a:graphicData uri="http://schemas.openxmlformats.org/drawingml/2006/picture">
                 <pic:pic xmlns:pic="http://schemas.openxmlformats.org/drawingml/2006/picture">
                   <pic:nvPicPr>
-                    <pic:cNvPr id="18" name="Image15"/>
+                    <pic:cNvPr id="1" name="Picture 1" descr="iMac - 1skripsi-ui"/>
                     <pic:cNvPicPr>
-                      <a:picLocks noChangeAspect="1" noChangeArrowheads="1"/>
+                      <a:picLocks noChangeAspect="1"/>
                     </pic:cNvPicPr>
                   </pic:nvPicPr>
                   <pic:blipFill>
@@ -16822,7 +16811,7 @@
                   <pic:spPr>
                     <a:xfrm>
                       <a:off x="0" y="0"/>
-                      <a:ext cx="4122420" cy="2318385"/>
+                      <a:ext cx="4607560" cy="2592070"/>
                     </a:xfrm>
                     <a:prstGeom prst="rect">
                       <a:avLst/>
@@ -16936,16 +16925,22 @@
         <w:ind w:left="0" w:firstLine="0"/>
         <w:jc w:val="center"/>
         <w:rPr>
-          <w:b w:val="0"/>
-          <w:bCs w:val="0"/>
-        </w:rPr>
-      </w:pPr>
-      <w:r>
+          <w:rFonts w:hint="default"/>
+          <w:b w:val="0"/>
+          <w:bCs w:val="0"/>
+        </w:rPr>
+      </w:pPr>
+      <w:r>
+        <w:rPr>
+          <w:rFonts w:hint="default"/>
+          <w:b w:val="0"/>
+          <w:bCs w:val="0"/>
+        </w:rPr>
         <w:drawing>
-          <wp:inline distT="0" distB="0" distL="0" distR="0">
-            <wp:extent cx="4100830" cy="2306320"/>
-            <wp:effectExtent l="0" t="0" r="0" b="0"/>
-            <wp:docPr id="19" name="Image16"/>
+          <wp:inline distT="0" distB="0" distL="114300" distR="114300">
+            <wp:extent cx="4283710" cy="2409825"/>
+            <wp:effectExtent l="0" t="0" r="8890" b="3175"/>
+            <wp:docPr id="18" name="Picture 18" descr="iMac - 6skripsi-ui"/>
             <wp:cNvGraphicFramePr>
               <a:graphicFrameLocks xmlns:a="http://schemas.openxmlformats.org/drawingml/2006/main" noChangeAspect="1"/>
             </wp:cNvGraphicFramePr>
@@ -16953,9 +16948,9 @@
               <a:graphicData uri="http://schemas.openxmlformats.org/drawingml/2006/picture">
                 <pic:pic xmlns:pic="http://schemas.openxmlformats.org/drawingml/2006/picture">
                   <pic:nvPicPr>
-                    <pic:cNvPr id="19" name="Image16"/>
+                    <pic:cNvPr id="18" name="Picture 18" descr="iMac - 6skripsi-ui"/>
                     <pic:cNvPicPr>
-                      <a:picLocks noChangeAspect="1" noChangeArrowheads="1"/>
+                      <a:picLocks noChangeAspect="1"/>
                     </pic:cNvPicPr>
                   </pic:nvPicPr>
                   <pic:blipFill>
@@ -16967,7 +16962,7 @@
                   <pic:spPr>
                     <a:xfrm>
                       <a:off x="0" y="0"/>
-                      <a:ext cx="4100830" cy="2306320"/>
+                      <a:ext cx="4283710" cy="2409825"/>
                     </a:xfrm>
                     <a:prstGeom prst="rect">
                       <a:avLst/>
@@ -17048,16 +17043,22 @@
         <w:ind w:left="0" w:firstLine="0"/>
         <w:jc w:val="center"/>
         <w:rPr>
-          <w:b w:val="0"/>
-          <w:bCs w:val="0"/>
-        </w:rPr>
-      </w:pPr>
-      <w:r>
+          <w:rFonts w:hint="default"/>
+          <w:b w:val="0"/>
+          <w:bCs w:val="0"/>
+        </w:rPr>
+      </w:pPr>
+      <w:r>
+        <w:rPr>
+          <w:rFonts w:hint="default"/>
+          <w:b w:val="0"/>
+          <w:bCs w:val="0"/>
+        </w:rPr>
         <w:drawing>
-          <wp:inline distT="0" distB="0" distL="0" distR="0">
-            <wp:extent cx="4088130" cy="2299335"/>
-            <wp:effectExtent l="0" t="0" r="0" b="0"/>
-            <wp:docPr id="20" name="Image17"/>
+          <wp:inline distT="0" distB="0" distL="114300" distR="114300">
+            <wp:extent cx="4164965" cy="2343785"/>
+            <wp:effectExtent l="0" t="0" r="635" b="18415"/>
+            <wp:docPr id="19" name="Picture 19" descr="iMac - 7skripsi-ui"/>
             <wp:cNvGraphicFramePr>
               <a:graphicFrameLocks xmlns:a="http://schemas.openxmlformats.org/drawingml/2006/main" noChangeAspect="1"/>
             </wp:cNvGraphicFramePr>
@@ -17065,9 +17066,9 @@
               <a:graphicData uri="http://schemas.openxmlformats.org/drawingml/2006/picture">
                 <pic:pic xmlns:pic="http://schemas.openxmlformats.org/drawingml/2006/picture">
                   <pic:nvPicPr>
-                    <pic:cNvPr id="20" name="Image17"/>
+                    <pic:cNvPr id="19" name="Picture 19" descr="iMac - 7skripsi-ui"/>
                     <pic:cNvPicPr>
-                      <a:picLocks noChangeAspect="1" noChangeArrowheads="1"/>
+                      <a:picLocks noChangeAspect="1"/>
                     </pic:cNvPicPr>
                   </pic:nvPicPr>
                   <pic:blipFill>
@@ -17079,7 +17080,7 @@
                   <pic:spPr>
                     <a:xfrm>
                       <a:off x="0" y="0"/>
-                      <a:ext cx="4088130" cy="2299335"/>
+                      <a:ext cx="4164965" cy="2343785"/>
                     </a:xfrm>
                     <a:prstGeom prst="rect">
                       <a:avLst/>
@@ -17190,16 +17191,22 @@
         <w:ind w:left="0" w:firstLine="0"/>
         <w:jc w:val="center"/>
         <w:rPr>
-          <w:b w:val="0"/>
-          <w:bCs w:val="0"/>
-        </w:rPr>
-      </w:pPr>
-      <w:r>
+          <w:rFonts w:hint="default"/>
+          <w:b w:val="0"/>
+          <w:bCs w:val="0"/>
+        </w:rPr>
+      </w:pPr>
+      <w:r>
+        <w:rPr>
+          <w:rFonts w:hint="default"/>
+          <w:b w:val="0"/>
+          <w:bCs w:val="0"/>
+        </w:rPr>
         <w:drawing>
-          <wp:inline distT="0" distB="0" distL="0" distR="0">
-            <wp:extent cx="4015105" cy="2258060"/>
-            <wp:effectExtent l="0" t="0" r="0" b="0"/>
-            <wp:docPr id="21" name="Image18"/>
+          <wp:inline distT="0" distB="0" distL="114300" distR="114300">
+            <wp:extent cx="4608830" cy="2593340"/>
+            <wp:effectExtent l="0" t="0" r="13970" b="22860"/>
+            <wp:docPr id="20" name="Picture 20" descr="iMac - 8skripsi-ui"/>
             <wp:cNvGraphicFramePr>
               <a:graphicFrameLocks xmlns:a="http://schemas.openxmlformats.org/drawingml/2006/main" noChangeAspect="1"/>
             </wp:cNvGraphicFramePr>
@@ -17207,9 +17214,9 @@
               <a:graphicData uri="http://schemas.openxmlformats.org/drawingml/2006/picture">
                 <pic:pic xmlns:pic="http://schemas.openxmlformats.org/drawingml/2006/picture">
                   <pic:nvPicPr>
-                    <pic:cNvPr id="21" name="Image18"/>
+                    <pic:cNvPr id="20" name="Picture 20" descr="iMac - 8skripsi-ui"/>
                     <pic:cNvPicPr>
-                      <a:picLocks noChangeAspect="1" noChangeArrowheads="1"/>
+                      <a:picLocks noChangeAspect="1"/>
                     </pic:cNvPicPr>
                   </pic:nvPicPr>
                   <pic:blipFill>
@@ -17221,7 +17228,7 @@
                   <pic:spPr>
                     <a:xfrm>
                       <a:off x="0" y="0"/>
-                      <a:ext cx="4015105" cy="2258060"/>
+                      <a:ext cx="4608830" cy="2593340"/>
                     </a:xfrm>
                     <a:prstGeom prst="rect">
                       <a:avLst/>
@@ -17323,16 +17330,22 @@
         <w:ind w:left="0" w:firstLine="0"/>
         <w:jc w:val="center"/>
         <w:rPr>
-          <w:b w:val="0"/>
-          <w:bCs w:val="0"/>
-        </w:rPr>
-      </w:pPr>
-      <w:r>
+          <w:rFonts w:hint="default"/>
+          <w:b w:val="0"/>
+          <w:bCs w:val="0"/>
+        </w:rPr>
+      </w:pPr>
+      <w:r>
+        <w:rPr>
+          <w:rFonts w:hint="default"/>
+          <w:b w:val="0"/>
+          <w:bCs w:val="0"/>
+        </w:rPr>
         <w:drawing>
-          <wp:inline distT="0" distB="0" distL="0" distR="0">
-            <wp:extent cx="3779520" cy="2125980"/>
-            <wp:effectExtent l="0" t="0" r="0" b="0"/>
-            <wp:docPr id="22" name="Image19"/>
+          <wp:inline distT="0" distB="0" distL="114300" distR="114300">
+            <wp:extent cx="4677410" cy="2631440"/>
+            <wp:effectExtent l="0" t="0" r="21590" b="10160"/>
+            <wp:docPr id="21" name="Picture 21" descr="iMac - 5skripsi-ui"/>
             <wp:cNvGraphicFramePr>
               <a:graphicFrameLocks xmlns:a="http://schemas.openxmlformats.org/drawingml/2006/main" noChangeAspect="1"/>
             </wp:cNvGraphicFramePr>
@@ -17340,9 +17353,9 @@
               <a:graphicData uri="http://schemas.openxmlformats.org/drawingml/2006/picture">
                 <pic:pic xmlns:pic="http://schemas.openxmlformats.org/drawingml/2006/picture">
                   <pic:nvPicPr>
-                    <pic:cNvPr id="22" name="Image19"/>
+                    <pic:cNvPr id="21" name="Picture 21" descr="iMac - 5skripsi-ui"/>
                     <pic:cNvPicPr>
-                      <a:picLocks noChangeAspect="1" noChangeArrowheads="1"/>
+                      <a:picLocks noChangeAspect="1"/>
                     </pic:cNvPicPr>
                   </pic:nvPicPr>
                   <pic:blipFill>
@@ -17354,7 +17367,7 @@
                   <pic:spPr>
                     <a:xfrm>
                       <a:off x="0" y="0"/>
-                      <a:ext cx="3779520" cy="2125980"/>
+                      <a:ext cx="4677410" cy="2631440"/>
                     </a:xfrm>
                     <a:prstGeom prst="rect">
                       <a:avLst/>
@@ -17410,6 +17423,38 @@
         <w:bidi w:val="0"/>
         <w:jc w:val="left"/>
         <w:rPr>
+          <w:rFonts w:hint="default" w:cs="Noto Sans Devanagari"/>
+          <w:b w:val="0"/>
+          <w:bCs w:val="0"/>
+          <w:i w:val="0"/>
+          <w:iCs w:val="0"/>
+          <w:color w:val="auto"/>
+          <w:kern w:val="0"/>
+          <w:sz w:val="24"/>
+          <w:szCs w:val="24"/>
+          <w:lang w:eastAsia="zh-CN" w:bidi="hi-IN"/>
+        </w:rPr>
+      </w:pPr>
+      <w:r>
+        <w:rPr>
+          <w:b w:val="0"/>
+          <w:bCs w:val="0"/>
+          <w:i w:val="0"/>
+          <w:iCs w:val="0"/>
+        </w:rPr>
+        <w:tab/>
+      </w:r>
+      <w:r>
+        <w:rPr>
+          <w:b w:val="0"/>
+          <w:bCs w:val="0"/>
+          <w:i w:val="0"/>
+          <w:iCs w:val="0"/>
+        </w:rPr>
+        <w:t xml:space="preserve">Gambar di atas merupakan </w:t>
+      </w:r>
+      <w:r>
+        <w:rPr>
           <w:rFonts w:eastAsia="DejaVu Sans" w:cs="Noto Sans Devanagari"/>
           <w:b w:val="0"/>
           <w:bCs w:val="0"/>
@@ -17420,6 +17465,107 @@
           <w:sz w:val="24"/>
           <w:szCs w:val="24"/>
           <w:lang w:val="en-US" w:eastAsia="zh-CN" w:bidi="hi-IN"/>
+        </w:rPr>
+        <w:t>tampilan detail data karyawan. Setiap data karyawan dapat dilihat secara detail melalui halaman di ata</w:t>
+      </w:r>
+      <w:bookmarkStart w:id="56" w:name="_Toc1203074131"/>
+      <w:r>
+        <w:rPr>
+          <w:rFonts w:hint="default" w:cs="Noto Sans Devanagari"/>
+          <w:b w:val="0"/>
+          <w:bCs w:val="0"/>
+          <w:i w:val="0"/>
+          <w:iCs w:val="0"/>
+          <w:color w:val="auto"/>
+          <w:kern w:val="0"/>
+          <w:sz w:val="24"/>
+          <w:szCs w:val="24"/>
+          <w:lang w:eastAsia="zh-CN" w:bidi="hi-IN"/>
+        </w:rPr>
+        <w:t>s.</w:t>
+      </w:r>
+    </w:p>
+    <w:p>
+      <w:pPr>
+        <w:rPr>
+          <w:rFonts w:hint="default" w:cs="Noto Sans Devanagari"/>
+          <w:b/>
+          <w:bCs/>
+          <w:i w:val="0"/>
+          <w:iCs w:val="0"/>
+          <w:color w:val="auto"/>
+          <w:kern w:val="0"/>
+          <w:sz w:val="24"/>
+          <w:szCs w:val="24"/>
+          <w:lang w:eastAsia="zh-CN" w:bidi="hi-IN"/>
+        </w:rPr>
+      </w:pPr>
+      <w:r>
+        <w:rPr>
+          <w:rFonts w:hint="default" w:cs="Noto Sans Devanagari"/>
+          <w:b/>
+          <w:bCs/>
+          <w:i w:val="0"/>
+          <w:iCs w:val="0"/>
+          <w:color w:val="auto"/>
+          <w:kern w:val="0"/>
+          <w:sz w:val="24"/>
+          <w:szCs w:val="24"/>
+          <w:lang w:eastAsia="zh-CN" w:bidi="hi-IN"/>
+        </w:rPr>
+        <w:br w:type="page"/>
+      </w:r>
+      <w:r>
+        <w:rPr>
+          <w:rFonts w:hint="default" w:cs="Noto Sans Devanagari"/>
+          <w:b/>
+          <w:bCs/>
+          <w:i w:val="0"/>
+          <w:iCs w:val="0"/>
+          <w:color w:val="auto"/>
+          <w:kern w:val="0"/>
+          <w:sz w:val="24"/>
+          <w:szCs w:val="24"/>
+          <w:lang w:eastAsia="zh-CN" w:bidi="hi-IN"/>
+        </w:rPr>
+        <w:t>BAB IV</w:t>
+      </w:r>
+    </w:p>
+    <w:p>
+      <w:pPr>
+        <w:pStyle w:val="2"/>
+        <w:bidi w:val="0"/>
+        <w:rPr>
+          <w:rFonts w:hint="default"/>
+          <w:lang w:eastAsia="zh-CN"/>
+        </w:rPr>
+      </w:pPr>
+      <w:r>
+        <w:rPr>
+          <w:rFonts w:hint="default"/>
+          <w:lang w:eastAsia="zh-CN"/>
+        </w:rPr>
+        <w:t>IMPLEMENTASI DAN PEMBAHASAN</w:t>
+      </w:r>
+    </w:p>
+    <w:p>
+      <w:pPr>
+        <w:pStyle w:val="3"/>
+        <w:rPr>
+          <w:rFonts w:hint="default"/>
+          <w:lang w:eastAsia="zh-CN"/>
+        </w:rPr>
+      </w:pPr>
+    </w:p>
+    <w:p>
+      <w:pPr>
+        <w:bidi w:val="0"/>
+        <w:jc w:val="both"/>
+        <w:rPr>
+          <w:rFonts w:hint="default"/>
+          <w:b w:val="0"/>
+          <w:bCs/>
+          <w:lang w:eastAsia="zh-CN"/>
         </w:rPr>
         <w:sectPr>
           <w:headerReference r:id="rId16" w:type="default"/>
@@ -17434,43 +17580,21 @@
       </w:pPr>
       <w:r>
         <w:rPr>
-          <w:b w:val="0"/>
-          <w:bCs w:val="0"/>
-          <w:i w:val="0"/>
-          <w:iCs w:val="0"/>
-        </w:rPr>
-        <w:tab/>
-      </w:r>
-      <w:r>
-        <w:rPr>
-          <w:b w:val="0"/>
-          <w:bCs w:val="0"/>
-          <w:i w:val="0"/>
-          <w:iCs w:val="0"/>
-        </w:rPr>
-        <w:t xml:space="preserve">Gambar di atas merupakan </w:t>
-      </w:r>
-      <w:r>
-        <w:rPr>
-          <w:rFonts w:eastAsia="DejaVu Sans" w:cs="Noto Sans Devanagari"/>
-          <w:b w:val="0"/>
-          <w:bCs w:val="0"/>
-          <w:i w:val="0"/>
-          <w:iCs w:val="0"/>
-          <w:color w:val="auto"/>
-          <w:kern w:val="0"/>
-          <w:sz w:val="24"/>
-          <w:szCs w:val="24"/>
-          <w:lang w:val="en-US" w:eastAsia="zh-CN" w:bidi="hi-IN"/>
-        </w:rPr>
-        <w:t>tampilan detail data karyawan. Setiap data karyawan dapat dilihat secara detail melalui halaman di atas.</w:t>
-      </w:r>
-      <w:bookmarkStart w:id="56" w:name="_Toc1203074131"/>
+          <w:rFonts w:hint="default"/>
+          <w:b w:val="0"/>
+          <w:bCs/>
+          <w:lang w:eastAsia="zh-CN"/>
+        </w:rPr>
+        <w:t>asd</w:t>
+      </w:r>
+      <w:bookmarkStart w:id="57" w:name="_GoBack"/>
+      <w:bookmarkEnd w:id="57"/>
     </w:p>
     <w:p>
       <w:pPr>
         <w:pStyle w:val="2"/>
         <w:bidi w:val="0"/>
+        <w:jc w:val="center"/>
         <w:rPr>
           <w:rFonts w:hint="default"/>
           <w:lang w:eastAsia="zh-CN"/>

</xml_diff>

<commit_message>
IV: 4.3 menjelaskan tampilan
</commit_message>
<xml_diff>
--- a/skripsi.docx
+++ b/skripsi.docx
@@ -1030,8 +1030,8 @@
         <w:pStyle w:val="2"/>
         <w:bidi w:val="0"/>
       </w:pPr>
-      <w:bookmarkStart w:id="3" w:name="_Toc2012210610"/>
-      <w:bookmarkStart w:id="4" w:name="_Toc1204899958"/>
+      <w:bookmarkStart w:id="3" w:name="_Toc1204899958"/>
+      <w:bookmarkStart w:id="4" w:name="_Toc1476031627"/>
       <w:r>
         <w:rPr>
           <w:rFonts w:hint="default"/>
@@ -1970,8 +1970,8 @@
         <w:pStyle w:val="2"/>
         <w:bidi w:val="0"/>
       </w:pPr>
-      <w:bookmarkStart w:id="6" w:name="_Toc651249314"/>
-      <w:bookmarkStart w:id="7" w:name="_Toc2130286543"/>
+      <w:bookmarkStart w:id="6" w:name="_Toc2130286543"/>
+      <w:bookmarkStart w:id="7" w:name="_Toc2079948492"/>
       <w:r>
         <w:t>KATA PENGANTAR</w:t>
       </w:r>
@@ -2313,8 +2313,8 @@
         <w:pStyle w:val="2"/>
         <w:bidi w:val="0"/>
       </w:pPr>
-      <w:bookmarkStart w:id="8" w:name="_Toc1970555286"/>
-      <w:bookmarkStart w:id="9" w:name="_Toc878565417"/>
+      <w:bookmarkStart w:id="8" w:name="_Toc878565417"/>
+      <w:bookmarkStart w:id="9" w:name="_Toc955499178"/>
       <w:r>
         <w:t>DAFTAR ISI</w:t>
       </w:r>
@@ -2367,7 +2367,7 @@
         <w:fldChar w:fldCharType="begin"/>
       </w:r>
       <w:r>
-        <w:instrText xml:space="preserve"> PAGEREF _Toc2012210610 \h </w:instrText>
+        <w:instrText xml:space="preserve"> PAGEREF _Toc1476031627 \h </w:instrText>
       </w:r>
       <w:r>
         <w:fldChar w:fldCharType="separate"/>
@@ -2396,7 +2396,7 @@
         <w:fldChar w:fldCharType="begin"/>
       </w:r>
       <w:r>
-        <w:instrText xml:space="preserve"> PAGEREF _Toc651249314 \h </w:instrText>
+        <w:instrText xml:space="preserve"> PAGEREF _Toc2079948492 \h </w:instrText>
       </w:r>
       <w:r>
         <w:fldChar w:fldCharType="separate"/>
@@ -2425,7 +2425,7 @@
         <w:fldChar w:fldCharType="begin"/>
       </w:r>
       <w:r>
-        <w:instrText xml:space="preserve"> PAGEREF _Toc1970555286 \h </w:instrText>
+        <w:instrText xml:space="preserve"> PAGEREF _Toc955499178 \h </w:instrText>
       </w:r>
       <w:r>
         <w:fldChar w:fldCharType="separate"/>
@@ -2454,7 +2454,7 @@
         <w:fldChar w:fldCharType="begin"/>
       </w:r>
       <w:r>
-        <w:instrText xml:space="preserve"> PAGEREF _Toc629887768 \h </w:instrText>
+        <w:instrText xml:space="preserve"> PAGEREF _Toc191972380 \h </w:instrText>
       </w:r>
       <w:r>
         <w:fldChar w:fldCharType="separate"/>
@@ -2489,7 +2489,7 @@
         <w:fldChar w:fldCharType="begin"/>
       </w:r>
       <w:r>
-        <w:instrText xml:space="preserve"> PAGEREF _Toc1576820713 \h </w:instrText>
+        <w:instrText xml:space="preserve"> PAGEREF _Toc959352866 \h </w:instrText>
       </w:r>
       <w:r>
         <w:fldChar w:fldCharType="separate"/>
@@ -2524,7 +2524,7 @@
         <w:fldChar w:fldCharType="begin"/>
       </w:r>
       <w:r>
-        <w:instrText xml:space="preserve"> PAGEREF _Toc1677519411 \h </w:instrText>
+        <w:instrText xml:space="preserve"> PAGEREF _Toc536397186 \h </w:instrText>
       </w:r>
       <w:r>
         <w:fldChar w:fldCharType="separate"/>
@@ -2559,7 +2559,7 @@
         <w:fldChar w:fldCharType="begin"/>
       </w:r>
       <w:r>
-        <w:instrText xml:space="preserve"> PAGEREF _Toc1903422861 \h </w:instrText>
+        <w:instrText xml:space="preserve"> PAGEREF _Toc91154996 \h </w:instrText>
       </w:r>
       <w:r>
         <w:fldChar w:fldCharType="separate"/>
@@ -2594,7 +2594,7 @@
         <w:fldChar w:fldCharType="begin"/>
       </w:r>
       <w:r>
-        <w:instrText xml:space="preserve"> PAGEREF _Toc1911619115 \h </w:instrText>
+        <w:instrText xml:space="preserve"> PAGEREF _Toc886177461 \h </w:instrText>
       </w:r>
       <w:r>
         <w:fldChar w:fldCharType="separate"/>
@@ -2629,7 +2629,7 @@
         <w:fldChar w:fldCharType="begin"/>
       </w:r>
       <w:r>
-        <w:instrText xml:space="preserve"> PAGEREF _Toc79623038 \h </w:instrText>
+        <w:instrText xml:space="preserve"> PAGEREF _Toc1185495082 \h </w:instrText>
       </w:r>
       <w:r>
         <w:fldChar w:fldCharType="separate"/>
@@ -2667,7 +2667,7 @@
         <w:fldChar w:fldCharType="begin"/>
       </w:r>
       <w:r>
-        <w:instrText xml:space="preserve"> PAGEREF _Toc342087585 \h </w:instrText>
+        <w:instrText xml:space="preserve"> PAGEREF _Toc262566308 \h </w:instrText>
       </w:r>
       <w:r>
         <w:fldChar w:fldCharType="separate"/>
@@ -2705,7 +2705,7 @@
         <w:fldChar w:fldCharType="begin"/>
       </w:r>
       <w:r>
-        <w:instrText xml:space="preserve"> PAGEREF _Toc652318076 \h </w:instrText>
+        <w:instrText xml:space="preserve"> PAGEREF _Toc2020527618 \h </w:instrText>
       </w:r>
       <w:r>
         <w:fldChar w:fldCharType="separate"/>
@@ -2743,7 +2743,7 @@
         <w:fldChar w:fldCharType="begin"/>
       </w:r>
       <w:r>
-        <w:instrText xml:space="preserve"> PAGEREF _Toc605885397 \h </w:instrText>
+        <w:instrText xml:space="preserve"> PAGEREF _Toc848765715 \h </w:instrText>
       </w:r>
       <w:r>
         <w:fldChar w:fldCharType="separate"/>
@@ -2781,7 +2781,7 @@
         <w:fldChar w:fldCharType="begin"/>
       </w:r>
       <w:r>
-        <w:instrText xml:space="preserve"> PAGEREF _Toc1895896952 \h </w:instrText>
+        <w:instrText xml:space="preserve"> PAGEREF _Toc1618988631 \h </w:instrText>
       </w:r>
       <w:r>
         <w:fldChar w:fldCharType="separate"/>
@@ -2819,7 +2819,7 @@
         <w:fldChar w:fldCharType="begin"/>
       </w:r>
       <w:r>
-        <w:instrText xml:space="preserve"> PAGEREF _Toc2125201725 \h </w:instrText>
+        <w:instrText xml:space="preserve"> PAGEREF _Toc1724113727 \h </w:instrText>
       </w:r>
       <w:r>
         <w:fldChar w:fldCharType="separate"/>
@@ -2863,7 +2863,7 @@
         <w:fldChar w:fldCharType="begin"/>
       </w:r>
       <w:r>
-        <w:instrText xml:space="preserve"> PAGEREF _Toc1317375171 \h </w:instrText>
+        <w:instrText xml:space="preserve"> PAGEREF _Toc1182560718 \h </w:instrText>
       </w:r>
       <w:r>
         <w:fldChar w:fldCharType="separate"/>
@@ -2904,7 +2904,7 @@
         <w:fldChar w:fldCharType="begin"/>
       </w:r>
       <w:r>
-        <w:instrText xml:space="preserve"> PAGEREF _Toc568098427 \h </w:instrText>
+        <w:instrText xml:space="preserve"> PAGEREF _Toc336834441 \h </w:instrText>
       </w:r>
       <w:r>
         <w:fldChar w:fldCharType="separate"/>
@@ -2942,7 +2942,7 @@
         <w:fldChar w:fldCharType="begin"/>
       </w:r>
       <w:r>
-        <w:instrText xml:space="preserve"> PAGEREF _Toc317968027 \h </w:instrText>
+        <w:instrText xml:space="preserve"> PAGEREF _Toc409556395 \h </w:instrText>
       </w:r>
       <w:r>
         <w:fldChar w:fldCharType="separate"/>
@@ -2980,13 +2980,45 @@
         <w:fldChar w:fldCharType="begin"/>
       </w:r>
       <w:r>
-        <w:instrText xml:space="preserve"> PAGEREF _Toc1149316053 \h </w:instrText>
+        <w:instrText xml:space="preserve"> PAGEREF _Toc729242130 \h </w:instrText>
       </w:r>
       <w:r>
         <w:fldChar w:fldCharType="separate"/>
       </w:r>
       <w:r>
         <w:t>14</w:t>
+      </w:r>
+      <w:r>
+        <w:fldChar w:fldCharType="end"/>
+      </w:r>
+    </w:p>
+    <w:p>
+      <w:pPr>
+        <w:pStyle w:val="24"/>
+        <w:tabs>
+          <w:tab w:val="right" w:leader="dot" w:pos="7939"/>
+        </w:tabs>
+      </w:pPr>
+      <w:r>
+        <w:rPr>
+          <w:rFonts w:hint="default"/>
+        </w:rPr>
+        <w:t>2.2.7.  Javascript Object Notation (JSON)</w:t>
+      </w:r>
+      <w:r>
+        <w:tab/>
+      </w:r>
+      <w:r>
+        <w:fldChar w:fldCharType="begin"/>
+      </w:r>
+      <w:r>
+        <w:instrText xml:space="preserve"> PAGEREF _Toc683305481 \h </w:instrText>
+      </w:r>
+      <w:r>
+        <w:fldChar w:fldCharType="separate"/>
+      </w:r>
+      <w:r>
+        <w:t>15</w:t>
       </w:r>
       <w:r>
         <w:fldChar w:fldCharType="end"/>
@@ -3012,13 +3044,13 @@
         <w:fldChar w:fldCharType="begin"/>
       </w:r>
       <w:r>
-        <w:instrText xml:space="preserve"> PAGEREF _Toc2086981653 \h </w:instrText>
+        <w:instrText xml:space="preserve"> PAGEREF _Toc1720158658 \h </w:instrText>
       </w:r>
       <w:r>
         <w:fldChar w:fldCharType="separate"/>
       </w:r>
       <w:r>
-        <w:t>15</w:t>
+        <w:t>16</w:t>
       </w:r>
       <w:r>
         <w:fldChar w:fldCharType="end"/>
@@ -3053,13 +3085,13 @@
         <w:fldChar w:fldCharType="begin"/>
       </w:r>
       <w:r>
-        <w:instrText xml:space="preserve"> PAGEREF _Toc1050235520 \h </w:instrText>
+        <w:instrText xml:space="preserve"> PAGEREF _Toc1281709092 \h </w:instrText>
       </w:r>
       <w:r>
         <w:fldChar w:fldCharType="separate"/>
       </w:r>
       <w:r>
-        <w:t>15</w:t>
+        <w:t>16</w:t>
       </w:r>
       <w:r>
         <w:fldChar w:fldCharType="end"/>
@@ -3088,13 +3120,13 @@
         <w:fldChar w:fldCharType="begin"/>
       </w:r>
       <w:r>
-        <w:instrText xml:space="preserve"> PAGEREF _Toc1140289947 \h </w:instrText>
+        <w:instrText xml:space="preserve"> PAGEREF _Toc276246187 \h </w:instrText>
       </w:r>
       <w:r>
         <w:fldChar w:fldCharType="separate"/>
       </w:r>
       <w:r>
-        <w:t>15</w:t>
+        <w:t>16</w:t>
       </w:r>
       <w:r>
         <w:fldChar w:fldCharType="end"/>
@@ -3123,13 +3155,13 @@
         <w:fldChar w:fldCharType="begin"/>
       </w:r>
       <w:r>
-        <w:instrText xml:space="preserve"> PAGEREF _Toc709073401 \h </w:instrText>
+        <w:instrText xml:space="preserve"> PAGEREF _Toc10020095 \h </w:instrText>
       </w:r>
       <w:r>
         <w:fldChar w:fldCharType="separate"/>
       </w:r>
       <w:r>
-        <w:t>15</w:t>
+        <w:t>16</w:t>
       </w:r>
       <w:r>
         <w:fldChar w:fldCharType="end"/>
@@ -3164,13 +3196,13 @@
         <w:fldChar w:fldCharType="begin"/>
       </w:r>
       <w:r>
-        <w:instrText xml:space="preserve"> PAGEREF _Toc1009893404 \h </w:instrText>
+        <w:instrText xml:space="preserve"> PAGEREF _Toc904012199 \h </w:instrText>
       </w:r>
       <w:r>
         <w:fldChar w:fldCharType="separate"/>
       </w:r>
       <w:r>
-        <w:t>16</w:t>
+        <w:t>17</w:t>
       </w:r>
       <w:r>
         <w:fldChar w:fldCharType="end"/>
@@ -3209,13 +3241,13 @@
         <w:fldChar w:fldCharType="begin"/>
       </w:r>
       <w:r>
-        <w:instrText xml:space="preserve"> PAGEREF _Toc1715178787 \h </w:instrText>
+        <w:instrText xml:space="preserve"> PAGEREF _Toc286226068 \h </w:instrText>
       </w:r>
       <w:r>
         <w:fldChar w:fldCharType="separate"/>
       </w:r>
       <w:r>
-        <w:t>16</w:t>
+        <w:t>17</w:t>
       </w:r>
       <w:r>
         <w:fldChar w:fldCharType="end"/>
@@ -3233,7 +3265,16 @@
           <w:rFonts w:hint="default"/>
           <w:lang w:eastAsia="zh-CN"/>
         </w:rPr>
-        <w:t>3.2.2.  RPC Server</w:t>
+        <w:t xml:space="preserve">3.2.2.  RPC </w:t>
+      </w:r>
+      <w:r>
+        <w:rPr>
+          <w:rFonts w:hint="default" w:ascii="Times New Roman Italic" w:hAnsi="Times New Roman Italic" w:cs="Times New Roman Italic"/>
+          <w:i/>
+          <w:iCs/>
+          <w:lang w:eastAsia="zh-CN"/>
+        </w:rPr>
+        <w:t>Server</w:t>
       </w:r>
       <w:r>
         <w:tab/>
@@ -3242,13 +3283,13 @@
         <w:fldChar w:fldCharType="begin"/>
       </w:r>
       <w:r>
-        <w:instrText xml:space="preserve"> PAGEREF _Toc1336879428 \h </w:instrText>
+        <w:instrText xml:space="preserve"> PAGEREF _Toc238155596 \h </w:instrText>
       </w:r>
       <w:r>
         <w:fldChar w:fldCharType="separate"/>
       </w:r>
       <w:r>
-        <w:t>17</w:t>
+        <w:t>18</w:t>
       </w:r>
       <w:r>
         <w:fldChar w:fldCharType="end"/>
@@ -3266,7 +3307,16 @@
           <w:rFonts w:hint="default"/>
           <w:lang w:eastAsia="zh-CN"/>
         </w:rPr>
-        <w:t>3.2.3.  RPC Client</w:t>
+        <w:t xml:space="preserve">3.2.3.  RPC </w:t>
+      </w:r>
+      <w:r>
+        <w:rPr>
+          <w:rFonts w:hint="default" w:ascii="Times New Roman Italic" w:hAnsi="Times New Roman Italic" w:cs="Times New Roman Italic"/>
+          <w:i/>
+          <w:iCs/>
+          <w:lang w:eastAsia="zh-CN"/>
+        </w:rPr>
+        <w:t>Client</w:t>
       </w:r>
       <w:r>
         <w:tab/>
@@ -3275,13 +3325,13 @@
         <w:fldChar w:fldCharType="begin"/>
       </w:r>
       <w:r>
-        <w:instrText xml:space="preserve"> PAGEREF _Toc1958631482 \h </w:instrText>
+        <w:instrText xml:space="preserve"> PAGEREF _Toc1919067611 \h </w:instrText>
       </w:r>
       <w:r>
         <w:fldChar w:fldCharType="separate"/>
       </w:r>
       <w:r>
-        <w:t>17</w:t>
+        <w:t>19</w:t>
       </w:r>
       <w:r>
         <w:fldChar w:fldCharType="end"/>
@@ -3322,13 +3372,13 @@
         <w:fldChar w:fldCharType="begin"/>
       </w:r>
       <w:r>
-        <w:instrText xml:space="preserve"> PAGEREF _Toc2089976758 \h </w:instrText>
+        <w:instrText xml:space="preserve"> PAGEREF _Toc712443784 \h </w:instrText>
       </w:r>
       <w:r>
         <w:fldChar w:fldCharType="separate"/>
       </w:r>
       <w:r>
-        <w:t>18</w:t>
+        <w:t>20</w:t>
       </w:r>
       <w:r>
         <w:fldChar w:fldCharType="end"/>
@@ -3357,13 +3407,13 @@
         <w:fldChar w:fldCharType="begin"/>
       </w:r>
       <w:r>
-        <w:instrText xml:space="preserve"> PAGEREF _Toc1996841374 \h </w:instrText>
+        <w:instrText xml:space="preserve"> PAGEREF _Toc1821345663 \h </w:instrText>
       </w:r>
       <w:r>
         <w:fldChar w:fldCharType="separate"/>
       </w:r>
       <w:r>
-        <w:t>18</w:t>
+        <w:t>21</w:t>
       </w:r>
       <w:r>
         <w:fldChar w:fldCharType="end"/>
@@ -3392,13 +3442,13 @@
         <w:fldChar w:fldCharType="begin"/>
       </w:r>
       <w:r>
-        <w:instrText xml:space="preserve"> PAGEREF _Toc38537502 \h </w:instrText>
+        <w:instrText xml:space="preserve"> PAGEREF _Toc1124653703 \h </w:instrText>
       </w:r>
       <w:r>
         <w:fldChar w:fldCharType="separate"/>
       </w:r>
       <w:r>
-        <w:t>19</w:t>
+        <w:t>22</w:t>
       </w:r>
       <w:r>
         <w:fldChar w:fldCharType="end"/>
@@ -3442,13 +3492,13 @@
         <w:fldChar w:fldCharType="begin"/>
       </w:r>
       <w:r>
-        <w:instrText xml:space="preserve"> PAGEREF _Toc1307218367 \h </w:instrText>
+        <w:instrText xml:space="preserve"> PAGEREF _Toc2051209074 \h </w:instrText>
       </w:r>
       <w:r>
         <w:fldChar w:fldCharType="separate"/>
       </w:r>
       <w:r>
-        <w:t>20</w:t>
+        <w:t>23</w:t>
       </w:r>
       <w:r>
         <w:fldChar w:fldCharType="end"/>
@@ -3492,13 +3542,13 @@
         <w:fldChar w:fldCharType="begin"/>
       </w:r>
       <w:r>
-        <w:instrText xml:space="preserve"> PAGEREF _Toc1661385359 \h </w:instrText>
+        <w:instrText xml:space="preserve"> PAGEREF _Toc1115921427 \h </w:instrText>
       </w:r>
       <w:r>
         <w:fldChar w:fldCharType="separate"/>
       </w:r>
       <w:r>
-        <w:t>21</w:t>
+        <w:t>24</w:t>
       </w:r>
       <w:r>
         <w:fldChar w:fldCharType="end"/>
@@ -3525,13 +3575,606 @@
         <w:fldChar w:fldCharType="begin"/>
       </w:r>
       <w:r>
-        <w:instrText xml:space="preserve"> PAGEREF _Toc1321350419 \h </w:instrText>
+        <w:instrText xml:space="preserve"> PAGEREF _Toc1316734338 \h </w:instrText>
       </w:r>
       <w:r>
         <w:fldChar w:fldCharType="separate"/>
       </w:r>
       <w:r>
-        <w:t>25</w:t>
+        <w:t>28</w:t>
+      </w:r>
+      <w:r>
+        <w:fldChar w:fldCharType="end"/>
+      </w:r>
+    </w:p>
+    <w:p>
+      <w:pPr>
+        <w:pStyle w:val="23"/>
+        <w:tabs>
+          <w:tab w:val="right" w:leader="dot" w:pos="7939"/>
+        </w:tabs>
+      </w:pPr>
+      <w:r>
+        <w:rPr>
+          <w:rFonts w:hint="default"/>
+          <w:lang w:eastAsia="zh-CN"/>
+        </w:rPr>
+        <w:t xml:space="preserve">4.1. Implementasi </w:t>
+      </w:r>
+      <w:r>
+        <w:rPr>
+          <w:rFonts w:hint="default" w:ascii="Times New Roman Bold Italic" w:hAnsi="Times New Roman Bold Italic" w:cs="Times New Roman Bold Italic"/>
+          <w:i/>
+          <w:iCs/>
+          <w:lang w:eastAsia="zh-CN"/>
+        </w:rPr>
+        <w:t>Framework</w:t>
+      </w:r>
+      <w:r>
+        <w:tab/>
+      </w:r>
+      <w:r>
+        <w:fldChar w:fldCharType="begin"/>
+      </w:r>
+      <w:r>
+        <w:instrText xml:space="preserve"> PAGEREF _Toc535036431 \h </w:instrText>
+      </w:r>
+      <w:r>
+        <w:fldChar w:fldCharType="separate"/>
+      </w:r>
+      <w:r>
+        <w:t>28</w:t>
+      </w:r>
+      <w:r>
+        <w:fldChar w:fldCharType="end"/>
+      </w:r>
+    </w:p>
+    <w:p>
+      <w:pPr>
+        <w:pStyle w:val="24"/>
+        <w:tabs>
+          <w:tab w:val="right" w:leader="dot" w:pos="7939"/>
+        </w:tabs>
+      </w:pPr>
+      <w:r>
+        <w:rPr>
+          <w:rFonts w:hint="default"/>
+          <w:lang w:eastAsia="zh-CN"/>
+        </w:rPr>
+        <w:t xml:space="preserve">4.1.1. </w:t>
+      </w:r>
+      <w:r>
+        <w:rPr>
+          <w:rFonts w:hint="default" w:ascii="Times New Roman Italic" w:hAnsi="Times New Roman Italic" w:cs="Times New Roman Italic"/>
+          <w:i/>
+          <w:iCs/>
+          <w:lang w:eastAsia="zh-CN"/>
+        </w:rPr>
+        <w:t xml:space="preserve">Igniter </w:t>
+      </w:r>
+      <w:r>
+        <w:rPr>
+          <w:rFonts w:hint="default"/>
+          <w:lang w:eastAsia="zh-CN"/>
+        </w:rPr>
+        <w:t xml:space="preserve">di RPC </w:t>
+      </w:r>
+      <w:r>
+        <w:rPr>
+          <w:rFonts w:hint="default" w:ascii="Times New Roman Italic" w:hAnsi="Times New Roman Italic" w:cs="Times New Roman Italic"/>
+          <w:i/>
+          <w:iCs/>
+          <w:lang w:eastAsia="zh-CN"/>
+        </w:rPr>
+        <w:t>Server</w:t>
+      </w:r>
+      <w:r>
+        <w:tab/>
+      </w:r>
+      <w:r>
+        <w:fldChar w:fldCharType="begin"/>
+      </w:r>
+      <w:r>
+        <w:instrText xml:space="preserve"> PAGEREF _Toc843265828 \h </w:instrText>
+      </w:r>
+      <w:r>
+        <w:fldChar w:fldCharType="separate"/>
+      </w:r>
+      <w:r>
+        <w:t>28</w:t>
+      </w:r>
+      <w:r>
+        <w:fldChar w:fldCharType="end"/>
+      </w:r>
+    </w:p>
+    <w:p>
+      <w:pPr>
+        <w:pStyle w:val="24"/>
+        <w:tabs>
+          <w:tab w:val="right" w:leader="dot" w:pos="7939"/>
+        </w:tabs>
+      </w:pPr>
+      <w:r>
+        <w:rPr>
+          <w:rFonts w:hint="default"/>
+          <w:lang w:eastAsia="zh-CN"/>
+        </w:rPr>
+        <w:t xml:space="preserve">4.1.2. </w:t>
+      </w:r>
+      <w:r>
+        <w:rPr>
+          <w:rFonts w:hint="default" w:ascii="Times New Roman Italic" w:hAnsi="Times New Roman Italic" w:cs="Times New Roman Italic"/>
+          <w:i/>
+          <w:iCs/>
+          <w:lang w:eastAsia="zh-CN"/>
+        </w:rPr>
+        <w:t xml:space="preserve">Procedure </w:t>
+      </w:r>
+      <w:r>
+        <w:rPr>
+          <w:rFonts w:hint="default"/>
+          <w:lang w:eastAsia="zh-CN"/>
+        </w:rPr>
+        <w:t xml:space="preserve">di RPC </w:t>
+      </w:r>
+      <w:r>
+        <w:rPr>
+          <w:rFonts w:hint="default" w:ascii="Times New Roman Italic" w:hAnsi="Times New Roman Italic" w:cs="Times New Roman Italic"/>
+          <w:i/>
+          <w:iCs/>
+          <w:lang w:eastAsia="zh-CN"/>
+        </w:rPr>
+        <w:t>Server</w:t>
+      </w:r>
+      <w:r>
+        <w:tab/>
+      </w:r>
+      <w:r>
+        <w:fldChar w:fldCharType="begin"/>
+      </w:r>
+      <w:r>
+        <w:instrText xml:space="preserve"> PAGEREF _Toc1524184643 \h </w:instrText>
+      </w:r>
+      <w:r>
+        <w:fldChar w:fldCharType="separate"/>
+      </w:r>
+      <w:r>
+        <w:t>29</w:t>
+      </w:r>
+      <w:r>
+        <w:fldChar w:fldCharType="end"/>
+      </w:r>
+    </w:p>
+    <w:p>
+      <w:pPr>
+        <w:pStyle w:val="24"/>
+        <w:tabs>
+          <w:tab w:val="right" w:leader="dot" w:pos="7939"/>
+        </w:tabs>
+      </w:pPr>
+      <w:r>
+        <w:rPr>
+          <w:rFonts w:hint="default"/>
+          <w:lang w:eastAsia="zh-CN"/>
+        </w:rPr>
+        <w:t xml:space="preserve">4.1.3. </w:t>
+      </w:r>
+      <w:r>
+        <w:rPr>
+          <w:rFonts w:hint="default" w:ascii="Times New Roman Italic" w:hAnsi="Times New Roman Italic" w:cs="Times New Roman Italic"/>
+          <w:i/>
+          <w:iCs/>
+          <w:lang w:eastAsia="zh-CN"/>
+        </w:rPr>
+        <w:t xml:space="preserve">Server </w:t>
+      </w:r>
+      <w:r>
+        <w:rPr>
+          <w:rFonts w:hint="default"/>
+          <w:lang w:eastAsia="zh-CN"/>
+        </w:rPr>
+        <w:t xml:space="preserve">di RPC </w:t>
+      </w:r>
+      <w:r>
+        <w:rPr>
+          <w:rFonts w:hint="default" w:ascii="Times New Roman Italic" w:hAnsi="Times New Roman Italic" w:cs="Times New Roman Italic"/>
+          <w:i/>
+          <w:iCs/>
+          <w:lang w:eastAsia="zh-CN"/>
+        </w:rPr>
+        <w:t>Server</w:t>
+      </w:r>
+      <w:r>
+        <w:tab/>
+      </w:r>
+      <w:r>
+        <w:fldChar w:fldCharType="begin"/>
+      </w:r>
+      <w:r>
+        <w:instrText xml:space="preserve"> PAGEREF _Toc1786353485 \h </w:instrText>
+      </w:r>
+      <w:r>
+        <w:fldChar w:fldCharType="separate"/>
+      </w:r>
+      <w:r>
+        <w:t>31</w:t>
+      </w:r>
+      <w:r>
+        <w:fldChar w:fldCharType="end"/>
+      </w:r>
+    </w:p>
+    <w:p>
+      <w:pPr>
+        <w:pStyle w:val="24"/>
+        <w:tabs>
+          <w:tab w:val="right" w:leader="dot" w:pos="7939"/>
+        </w:tabs>
+      </w:pPr>
+      <w:r>
+        <w:rPr>
+          <w:rFonts w:hint="default"/>
+          <w:lang w:eastAsia="zh-CN"/>
+        </w:rPr>
+        <w:t xml:space="preserve">4.1.4. </w:t>
+      </w:r>
+      <w:r>
+        <w:rPr>
+          <w:rFonts w:hint="default" w:ascii="Times New Roman Italic" w:hAnsi="Times New Roman Italic" w:cs="Times New Roman Italic"/>
+          <w:i/>
+          <w:iCs/>
+          <w:lang w:eastAsia="zh-CN"/>
+        </w:rPr>
+        <w:t xml:space="preserve">Connector </w:t>
+      </w:r>
+      <w:r>
+        <w:rPr>
+          <w:rFonts w:hint="default"/>
+          <w:lang w:eastAsia="zh-CN"/>
+        </w:rPr>
+        <w:t xml:space="preserve">di RPC </w:t>
+      </w:r>
+      <w:r>
+        <w:rPr>
+          <w:rFonts w:hint="default" w:ascii="Times New Roman Italic" w:hAnsi="Times New Roman Italic" w:cs="Times New Roman Italic"/>
+          <w:i/>
+          <w:iCs/>
+          <w:lang w:eastAsia="zh-CN"/>
+        </w:rPr>
+        <w:t>Client</w:t>
+      </w:r>
+      <w:r>
+        <w:tab/>
+      </w:r>
+      <w:r>
+        <w:fldChar w:fldCharType="begin"/>
+      </w:r>
+      <w:r>
+        <w:instrText xml:space="preserve"> PAGEREF _Toc1421637335 \h </w:instrText>
+      </w:r>
+      <w:r>
+        <w:fldChar w:fldCharType="separate"/>
+      </w:r>
+      <w:r>
+        <w:t>32</w:t>
+      </w:r>
+      <w:r>
+        <w:fldChar w:fldCharType="end"/>
+      </w:r>
+    </w:p>
+    <w:p>
+      <w:pPr>
+        <w:pStyle w:val="24"/>
+        <w:tabs>
+          <w:tab w:val="right" w:leader="dot" w:pos="7939"/>
+        </w:tabs>
+      </w:pPr>
+      <w:r>
+        <w:rPr>
+          <w:rFonts w:hint="default"/>
+          <w:lang w:eastAsia="zh-CN"/>
+        </w:rPr>
+        <w:t xml:space="preserve">4.1.5. </w:t>
+      </w:r>
+      <w:r>
+        <w:rPr>
+          <w:rFonts w:hint="default" w:ascii="Times New Roman Italic" w:hAnsi="Times New Roman Italic" w:cs="Times New Roman Italic"/>
+          <w:i/>
+          <w:iCs/>
+          <w:lang w:eastAsia="zh-CN"/>
+        </w:rPr>
+        <w:t xml:space="preserve">Caller </w:t>
+      </w:r>
+      <w:r>
+        <w:rPr>
+          <w:rFonts w:hint="default"/>
+          <w:lang w:eastAsia="zh-CN"/>
+        </w:rPr>
+        <w:t xml:space="preserve">di RPC </w:t>
+      </w:r>
+      <w:r>
+        <w:rPr>
+          <w:rFonts w:hint="default" w:ascii="Times New Roman Italic" w:hAnsi="Times New Roman Italic" w:cs="Times New Roman Italic"/>
+          <w:i/>
+          <w:iCs/>
+          <w:lang w:eastAsia="zh-CN"/>
+        </w:rPr>
+        <w:t>Client</w:t>
+      </w:r>
+      <w:r>
+        <w:tab/>
+      </w:r>
+      <w:r>
+        <w:fldChar w:fldCharType="begin"/>
+      </w:r>
+      <w:r>
+        <w:instrText xml:space="preserve"> PAGEREF _Toc555632823 \h </w:instrText>
+      </w:r>
+      <w:r>
+        <w:fldChar w:fldCharType="separate"/>
+      </w:r>
+      <w:r>
+        <w:t>32</w:t>
+      </w:r>
+      <w:r>
+        <w:fldChar w:fldCharType="end"/>
+      </w:r>
+    </w:p>
+    <w:p>
+      <w:pPr>
+        <w:pStyle w:val="23"/>
+        <w:tabs>
+          <w:tab w:val="right" w:leader="dot" w:pos="7939"/>
+        </w:tabs>
+      </w:pPr>
+      <w:r>
+        <w:rPr>
+          <w:rFonts w:hint="default"/>
+          <w:lang w:eastAsia="zh-CN"/>
+        </w:rPr>
+        <w:t>4.2. Implementasi Sistem</w:t>
+      </w:r>
+      <w:r>
+        <w:tab/>
+      </w:r>
+      <w:r>
+        <w:fldChar w:fldCharType="begin"/>
+      </w:r>
+      <w:r>
+        <w:instrText xml:space="preserve"> PAGEREF _Toc1261959005 \h </w:instrText>
+      </w:r>
+      <w:r>
+        <w:fldChar w:fldCharType="separate"/>
+      </w:r>
+      <w:r>
+        <w:t>33</w:t>
+      </w:r>
+      <w:r>
+        <w:fldChar w:fldCharType="end"/>
+      </w:r>
+    </w:p>
+    <w:p>
+      <w:pPr>
+        <w:pStyle w:val="23"/>
+        <w:tabs>
+          <w:tab w:val="right" w:leader="dot" w:pos="7939"/>
+        </w:tabs>
+      </w:pPr>
+      <w:r>
+        <w:rPr>
+          <w:rFonts w:hint="default"/>
+          <w:lang w:eastAsia="zh-CN"/>
+        </w:rPr>
+        <w:t>4.3. Tampilan Sistem</w:t>
+      </w:r>
+      <w:r>
+        <w:tab/>
+      </w:r>
+      <w:r>
+        <w:fldChar w:fldCharType="begin"/>
+      </w:r>
+      <w:r>
+        <w:instrText xml:space="preserve"> PAGEREF _Toc1196499263 \h </w:instrText>
+      </w:r>
+      <w:r>
+        <w:fldChar w:fldCharType="separate"/>
+      </w:r>
+      <w:r>
+        <w:t>34</w:t>
+      </w:r>
+      <w:r>
+        <w:fldChar w:fldCharType="end"/>
+      </w:r>
+    </w:p>
+    <w:p>
+      <w:pPr>
+        <w:pStyle w:val="24"/>
+        <w:tabs>
+          <w:tab w:val="right" w:leader="dot" w:pos="7939"/>
+        </w:tabs>
+      </w:pPr>
+      <w:r>
+        <w:rPr>
+          <w:rFonts w:hint="default"/>
+        </w:rPr>
+        <w:t>4.3.1. Halaman Depan</w:t>
+      </w:r>
+      <w:r>
+        <w:tab/>
+      </w:r>
+      <w:r>
+        <w:fldChar w:fldCharType="begin"/>
+      </w:r>
+      <w:r>
+        <w:instrText xml:space="preserve"> PAGEREF _Toc526242733 \h </w:instrText>
+      </w:r>
+      <w:r>
+        <w:fldChar w:fldCharType="separate"/>
+      </w:r>
+      <w:r>
+        <w:t>34</w:t>
+      </w:r>
+      <w:r>
+        <w:fldChar w:fldCharType="end"/>
+      </w:r>
+    </w:p>
+    <w:p>
+      <w:pPr>
+        <w:pStyle w:val="24"/>
+        <w:tabs>
+          <w:tab w:val="right" w:leader="dot" w:pos="7939"/>
+        </w:tabs>
+      </w:pPr>
+      <w:r>
+        <w:rPr>
+          <w:rFonts w:hint="default"/>
+        </w:rPr>
+        <w:t>4.3.2. Halaman Tambah Data</w:t>
+      </w:r>
+      <w:r>
+        <w:tab/>
+      </w:r>
+      <w:r>
+        <w:fldChar w:fldCharType="begin"/>
+      </w:r>
+      <w:r>
+        <w:instrText xml:space="preserve"> PAGEREF _Toc1223955185 \h </w:instrText>
+      </w:r>
+      <w:r>
+        <w:fldChar w:fldCharType="separate"/>
+      </w:r>
+      <w:r>
+        <w:t>34</w:t>
+      </w:r>
+      <w:r>
+        <w:fldChar w:fldCharType="end"/>
+      </w:r>
+    </w:p>
+    <w:p>
+      <w:pPr>
+        <w:pStyle w:val="24"/>
+        <w:tabs>
+          <w:tab w:val="right" w:leader="dot" w:pos="7939"/>
+        </w:tabs>
+      </w:pPr>
+      <w:r>
+        <w:rPr>
+          <w:rFonts w:hint="default"/>
+        </w:rPr>
+        <w:t>4.3.3. Halaman Ubah Data</w:t>
+      </w:r>
+      <w:r>
+        <w:tab/>
+      </w:r>
+      <w:r>
+        <w:fldChar w:fldCharType="begin"/>
+      </w:r>
+      <w:r>
+        <w:instrText xml:space="preserve"> PAGEREF _Toc268939682 \h </w:instrText>
+      </w:r>
+      <w:r>
+        <w:fldChar w:fldCharType="separate"/>
+      </w:r>
+      <w:r>
+        <w:t>35</w:t>
+      </w:r>
+      <w:r>
+        <w:fldChar w:fldCharType="end"/>
+      </w:r>
+    </w:p>
+    <w:p>
+      <w:pPr>
+        <w:pStyle w:val="24"/>
+        <w:tabs>
+          <w:tab w:val="right" w:leader="dot" w:pos="7939"/>
+        </w:tabs>
+      </w:pPr>
+      <w:r>
+        <w:rPr>
+          <w:rFonts w:hint="default"/>
+          <w:lang w:eastAsia="zh-CN"/>
+        </w:rPr>
+        <w:t>4.3.4. Halaman Hapus Data</w:t>
+      </w:r>
+      <w:r>
+        <w:tab/>
+      </w:r>
+      <w:r>
+        <w:fldChar w:fldCharType="begin"/>
+      </w:r>
+      <w:r>
+        <w:instrText xml:space="preserve"> PAGEREF _Toc1763642086 \h </w:instrText>
+      </w:r>
+      <w:r>
+        <w:fldChar w:fldCharType="separate"/>
+      </w:r>
+      <w:r>
+        <w:t>35</w:t>
+      </w:r>
+      <w:r>
+        <w:fldChar w:fldCharType="end"/>
+      </w:r>
+    </w:p>
+    <w:p>
+      <w:pPr>
+        <w:pStyle w:val="23"/>
+        <w:tabs>
+          <w:tab w:val="right" w:leader="dot" w:pos="7939"/>
+        </w:tabs>
+      </w:pPr>
+      <w:r>
+        <w:rPr>
+          <w:rFonts w:hint="default"/>
+          <w:lang w:eastAsia="zh-CN"/>
+        </w:rPr>
+        <w:t>5.1. Simpulan</w:t>
+      </w:r>
+      <w:r>
+        <w:tab/>
+      </w:r>
+      <w:r>
+        <w:fldChar w:fldCharType="begin"/>
+      </w:r>
+      <w:r>
+        <w:instrText xml:space="preserve"> PAGEREF _Toc1963243508 \h </w:instrText>
+      </w:r>
+      <w:r>
+        <w:fldChar w:fldCharType="separate"/>
+      </w:r>
+      <w:r>
+        <w:t>36</w:t>
+      </w:r>
+      <w:r>
+        <w:fldChar w:fldCharType="end"/>
+      </w:r>
+    </w:p>
+    <w:p>
+      <w:pPr>
+        <w:pStyle w:val="23"/>
+        <w:tabs>
+          <w:tab w:val="right" w:leader="dot" w:pos="7939"/>
+        </w:tabs>
+      </w:pPr>
+      <w:r>
+        <w:rPr>
+          <w:rFonts w:hint="default"/>
+          <w:lang w:eastAsia="zh-CN"/>
+        </w:rPr>
+        <w:t>5.2. Saran</w:t>
+      </w:r>
+      <w:r>
+        <w:tab/>
+      </w:r>
+      <w:r>
+        <w:fldChar w:fldCharType="begin"/>
+      </w:r>
+      <w:r>
+        <w:instrText xml:space="preserve"> PAGEREF _Toc147402801 \h </w:instrText>
+      </w:r>
+      <w:r>
+        <w:fldChar w:fldCharType="separate"/>
+      </w:r>
+      <w:r>
+        <w:t>36</w:t>
       </w:r>
       <w:r>
         <w:fldChar w:fldCharType="end"/>
@@ -3564,13 +4207,13 @@
         <w:fldChar w:fldCharType="begin"/>
       </w:r>
       <w:r>
-        <w:instrText xml:space="preserve"> PAGEREF _Toc808098506 \h </w:instrText>
+        <w:instrText xml:space="preserve"> PAGEREF _Toc1350231416 \h </w:instrText>
       </w:r>
       <w:r>
         <w:fldChar w:fldCharType="separate"/>
       </w:r>
       <w:r>
-        <w:t>26</w:t>
+        <w:t>37</w:t>
       </w:r>
       <w:r>
         <w:fldChar w:fldCharType="end"/>
@@ -3635,8 +4278,8 @@
         <w:pStyle w:val="2"/>
         <w:bidi w:val="0"/>
       </w:pPr>
-      <w:bookmarkStart w:id="10" w:name="_Toc629887768"/>
-      <w:bookmarkStart w:id="11" w:name="_Toc2098890394"/>
+      <w:bookmarkStart w:id="10" w:name="_Toc2098890394"/>
+      <w:bookmarkStart w:id="11" w:name="_Toc191972380"/>
       <w:r>
         <w:t>PENDAHULUAN</w:t>
       </w:r>
@@ -3668,7 +4311,7 @@
         </w:rPr>
         <w:t xml:space="preserve"> </w:t>
       </w:r>
-      <w:bookmarkStart w:id="13" w:name="_Toc1576820713"/>
+      <w:bookmarkStart w:id="13" w:name="_Toc959352866"/>
       <w:r>
         <w:t>Latar Belakang</w:t>
       </w:r>
@@ -4181,7 +4824,7 @@
         </w:rPr>
         <w:t xml:space="preserve"> </w:t>
       </w:r>
-      <w:bookmarkStart w:id="15" w:name="_Toc1677519411"/>
+      <w:bookmarkStart w:id="15" w:name="_Toc536397186"/>
       <w:r>
         <w:t>Rumusan Masalah</w:t>
       </w:r>
@@ -4269,7 +4912,7 @@
         </w:rPr>
         <w:t xml:space="preserve"> </w:t>
       </w:r>
-      <w:bookmarkStart w:id="17" w:name="_Toc1903422861"/>
+      <w:bookmarkStart w:id="17" w:name="_Toc91154996"/>
       <w:r>
         <w:t>Ruang Lingkup</w:t>
       </w:r>
@@ -4494,7 +5137,7 @@
         </w:rPr>
         <w:t xml:space="preserve"> </w:t>
       </w:r>
-      <w:bookmarkStart w:id="19" w:name="_Toc1911619115"/>
+      <w:bookmarkStart w:id="19" w:name="_Toc886177461"/>
       <w:r>
         <w:rPr>
           <w:rFonts w:hint="default"/>
@@ -4612,7 +5255,7 @@
         </w:rPr>
         <w:t xml:space="preserve"> </w:t>
       </w:r>
-      <w:bookmarkStart w:id="21" w:name="_Toc79623038"/>
+      <w:bookmarkStart w:id="21" w:name="_Toc1185495082"/>
       <w:r>
         <w:rPr>
           <w:rFonts w:hint="default"/>
@@ -4764,7 +5407,7 @@
         <w:bidi w:val="0"/>
       </w:pPr>
       <w:bookmarkStart w:id="22" w:name="_Toc1851313364"/>
-      <w:bookmarkStart w:id="23" w:name="_Toc342087585"/>
+      <w:bookmarkStart w:id="23" w:name="_Toc262566308"/>
       <w:r>
         <w:t xml:space="preserve">TINJAUAN PUSTAKA DAN </w:t>
       </w:r>
@@ -4792,8 +5435,8 @@
         <w:pStyle w:val="4"/>
         <w:bidi w:val="0"/>
       </w:pPr>
-      <w:bookmarkStart w:id="24" w:name="_Toc652318076"/>
-      <w:bookmarkStart w:id="25" w:name="_Toc133147365"/>
+      <w:bookmarkStart w:id="24" w:name="_Toc133147365"/>
+      <w:bookmarkStart w:id="25" w:name="_Toc2020527618"/>
       <w:r>
         <w:t>2.1.</w:t>
       </w:r>
@@ -7319,8 +7962,8 @@
         <w:pStyle w:val="4"/>
         <w:bidi w:val="0"/>
       </w:pPr>
-      <w:bookmarkStart w:id="27" w:name="_Toc605885397"/>
-      <w:bookmarkStart w:id="28" w:name="_Toc129803381"/>
+      <w:bookmarkStart w:id="27" w:name="_Toc129803381"/>
+      <w:bookmarkStart w:id="28" w:name="_Toc848765715"/>
       <w:r>
         <w:t>2.2.</w:t>
       </w:r>
@@ -7341,7 +7984,7 @@
         <w:pStyle w:val="5"/>
         <w:bidi w:val="0"/>
       </w:pPr>
-      <w:bookmarkStart w:id="29" w:name="_Toc1895896952"/>
+      <w:bookmarkStart w:id="29" w:name="_Toc1618988631"/>
       <w:r>
         <w:t>2.2.1.</w:t>
       </w:r>
@@ -7497,7 +8140,7 @@
         <w:pStyle w:val="5"/>
         <w:bidi w:val="0"/>
       </w:pPr>
-      <w:bookmarkStart w:id="30" w:name="_Toc2125201725"/>
+      <w:bookmarkStart w:id="30" w:name="_Toc1724113727"/>
       <w:r>
         <w:t>2.2.2.</w:t>
       </w:r>
@@ -7668,7 +8311,7 @@
         </w:rPr>
       </w:pPr>
       <w:bookmarkStart w:id="31" w:name="__DdeLink__535_2614658643"/>
-      <w:bookmarkStart w:id="32" w:name="_Toc1317375171"/>
+      <w:bookmarkStart w:id="32" w:name="_Toc1182560718"/>
       <w:r>
         <w:t>2.2.3.</w:t>
       </w:r>
@@ -8018,7 +8661,7 @@
         <w:pStyle w:val="5"/>
         <w:bidi w:val="0"/>
       </w:pPr>
-      <w:bookmarkStart w:id="33" w:name="_Toc568098427"/>
+      <w:bookmarkStart w:id="33" w:name="_Toc336834441"/>
       <w:r>
         <w:t>2.2.4.</w:t>
       </w:r>
@@ -8491,7 +9134,7 @@
         <w:pStyle w:val="5"/>
         <w:bidi w:val="0"/>
       </w:pPr>
-      <w:bookmarkStart w:id="34" w:name="_Toc317968027"/>
+      <w:bookmarkStart w:id="34" w:name="_Toc409556395"/>
       <w:r>
         <w:t>2.2.5.</w:t>
       </w:r>
@@ -8758,7 +9401,7 @@
         <w:pStyle w:val="5"/>
         <w:bidi w:val="0"/>
       </w:pPr>
-      <w:bookmarkStart w:id="35" w:name="_Toc1149316053"/>
+      <w:bookmarkStart w:id="35" w:name="_Toc729242130"/>
       <w:r>
         <w:t>2.2.6.</w:t>
       </w:r>
@@ -9214,12 +9857,14 @@
           <w:rFonts w:hint="default"/>
         </w:rPr>
       </w:pPr>
+      <w:bookmarkStart w:id="36" w:name="_Toc683305481"/>
       <w:r>
         <w:rPr>
           <w:rFonts w:hint="default"/>
         </w:rPr>
         <w:t>2.2.7.  Javascript Object Notation (JSON)</w:t>
       </w:r>
+      <w:bookmarkEnd w:id="36"/>
     </w:p>
     <w:p>
       <w:pPr>
@@ -9243,6 +9888,15 @@
           <w:iCs w:val="0"/>
         </w:rPr>
         <w:tab/>
+      </w:r>
+      <w:r>
+        <w:rPr>
+          <w:rFonts w:hint="default"/>
+          <w:b w:val="0"/>
+          <w:bCs w:val="0"/>
+          <w:i w:val="0"/>
+          <w:iCs w:val="0"/>
+        </w:rPr>
         <w:t>JSON adalah format pertukaran data yang tidak bergantung pada bahasa pemrograman tertentu. Penulisan JSON berdasarkan aturan penulisan object dalam bahasa pemrograman Javascript. Data yang ditulis pada JSON, berbentuk name-value, artinya tiap isian data akan diberi nama. (Lindsay Bassett, 2015)</w:t>
       </w:r>
     </w:p>
@@ -9268,6 +9922,15 @@
           <w:iCs w:val="0"/>
         </w:rPr>
         <w:tab/>
+      </w:r>
+      <w:r>
+        <w:rPr>
+          <w:rFonts w:hint="default"/>
+          <w:b w:val="0"/>
+          <w:bCs w:val="0"/>
+          <w:i w:val="0"/>
+          <w:iCs w:val="0"/>
+        </w:rPr>
         <w:t xml:space="preserve">Pengiriman data yang dilakukan antara </w:t>
       </w:r>
       <w:r>
@@ -9367,16 +10030,16 @@
           <w:lang w:val="en-US" w:eastAsia="zh-CN"/>
         </w:rPr>
       </w:pPr>
-      <w:bookmarkStart w:id="36" w:name="_Toc1909522762"/>
-      <w:bookmarkStart w:id="37" w:name="_Toc2086981653"/>
+      <w:bookmarkStart w:id="37" w:name="_Toc1909522762"/>
+      <w:bookmarkStart w:id="38" w:name="_Toc1720158658"/>
       <w:r>
         <w:rPr>
           <w:lang w:val="en-US" w:eastAsia="zh-CN"/>
         </w:rPr>
         <w:t>METODE PENELITIAN</w:t>
       </w:r>
-      <w:bookmarkEnd w:id="36"/>
       <w:bookmarkEnd w:id="37"/>
+      <w:bookmarkEnd w:id="38"/>
     </w:p>
     <w:p>
       <w:pPr>
@@ -9390,8 +10053,8 @@
         <w:pStyle w:val="4"/>
         <w:bidi w:val="0"/>
       </w:pPr>
-      <w:bookmarkStart w:id="38" w:name="_Toc1050235520"/>
       <w:bookmarkStart w:id="39" w:name="_Toc1353440166"/>
+      <w:bookmarkStart w:id="40" w:name="_Toc1281709092"/>
       <w:r>
         <w:t>3.1.</w:t>
       </w:r>
@@ -9407,8 +10070,8 @@
         </w:rPr>
         <w:t>Peralatan</w:t>
       </w:r>
-      <w:bookmarkEnd w:id="38"/>
       <w:bookmarkEnd w:id="39"/>
+      <w:bookmarkEnd w:id="40"/>
     </w:p>
     <w:p>
       <w:pPr>
@@ -9476,7 +10139,7 @@
           <w:rFonts w:hint="default"/>
         </w:rPr>
       </w:pPr>
-      <w:bookmarkStart w:id="40" w:name="_Toc1140289947"/>
+      <w:bookmarkStart w:id="41" w:name="_Toc276246187"/>
       <w:r>
         <w:t>3.1.1.</w:t>
       </w:r>
@@ -9486,7 +10149,7 @@
         </w:rPr>
         <w:t xml:space="preserve">  Perangkat Keras</w:t>
       </w:r>
-      <w:bookmarkEnd w:id="40"/>
+      <w:bookmarkEnd w:id="41"/>
     </w:p>
     <w:p>
       <w:pPr>
@@ -9787,7 +10450,7 @@
           <w:rFonts w:hint="default"/>
         </w:rPr>
       </w:pPr>
-      <w:bookmarkStart w:id="41" w:name="_Toc709073401"/>
+      <w:bookmarkStart w:id="42" w:name="_Toc10020095"/>
       <w:r>
         <w:t>3.1.2.</w:t>
       </w:r>
@@ -9797,7 +10460,7 @@
         </w:rPr>
         <w:t xml:space="preserve">  Perangkat Lunak</w:t>
       </w:r>
-      <w:bookmarkEnd w:id="41"/>
+      <w:bookmarkEnd w:id="42"/>
     </w:p>
     <w:p>
       <w:pPr>
@@ -10104,7 +10767,7 @@
         </w:rPr>
         <w:t>Git untuk memanajemen versi</w:t>
       </w:r>
-      <w:bookmarkStart w:id="42" w:name="_Toc1122080938"/>
+      <w:bookmarkStart w:id="43" w:name="_Toc1122080938"/>
     </w:p>
     <w:p>
       <w:pPr>
@@ -10127,7 +10790,7 @@
         <w:pStyle w:val="4"/>
         <w:bidi w:val="0"/>
       </w:pPr>
-      <w:bookmarkStart w:id="43" w:name="_Toc1009893404"/>
+      <w:bookmarkStart w:id="44" w:name="_Toc904012199"/>
       <w:r>
         <w:t>3.2.</w:t>
       </w:r>
@@ -10143,15 +10806,15 @@
         </w:rPr>
         <w:t>Perancangan Framework</w:t>
       </w:r>
-      <w:bookmarkEnd w:id="42"/>
       <w:bookmarkEnd w:id="43"/>
+      <w:bookmarkEnd w:id="44"/>
     </w:p>
     <w:p>
       <w:pPr>
         <w:pStyle w:val="5"/>
         <w:bidi w:val="0"/>
       </w:pPr>
-      <w:bookmarkStart w:id="44" w:name="_Toc1715178787"/>
+      <w:bookmarkStart w:id="45" w:name="_Toc286226068"/>
       <w:r>
         <w:rPr>
           <w:lang w:val="en-US" w:eastAsia="zh-CN"/>
@@ -10171,7 +10834,7 @@
         </w:rPr>
         <w:t>Komponen Utama Framework</w:t>
       </w:r>
-      <w:bookmarkEnd w:id="44"/>
+      <w:bookmarkEnd w:id="45"/>
       <w:r>
         <w:t xml:space="preserve"> </w:t>
       </w:r>
@@ -10315,7 +10978,7 @@
         <w:ind w:left="0" w:firstLine="0"/>
         <w:jc w:val="both"/>
       </w:pPr>
-      <w:bookmarkStart w:id="45" w:name="__DdeLink__511_1101179297"/>
+      <w:bookmarkStart w:id="46" w:name="__DdeLink__511_1101179297"/>
       <w:r>
         <mc:AlternateContent>
           <mc:Choice Requires="wps">
@@ -10386,7 +11049,7 @@
         </w:rPr>
         <w:t xml:space="preserve"> : garis </w:t>
       </w:r>
-      <w:bookmarkEnd w:id="45"/>
+      <w:bookmarkEnd w:id="46"/>
       <w:r>
         <w:rPr>
           <w:b w:val="0"/>
@@ -11487,7 +12150,7 @@
           <w:lang w:eastAsia="zh-CN"/>
         </w:rPr>
       </w:pPr>
-      <w:bookmarkStart w:id="46" w:name="_Toc1336879428"/>
+      <w:bookmarkStart w:id="47" w:name="_Toc238155596"/>
       <w:r>
         <w:rPr>
           <w:rFonts w:hint="default"/>
@@ -11504,7 +12167,7 @@
         </w:rPr>
         <w:t>Server</w:t>
       </w:r>
-      <w:bookmarkEnd w:id="46"/>
+      <w:bookmarkEnd w:id="47"/>
     </w:p>
     <w:p>
       <w:pPr>
@@ -12387,7 +13050,7 @@
           <w:lang w:eastAsia="zh-CN"/>
         </w:rPr>
       </w:pPr>
-      <w:bookmarkStart w:id="47" w:name="_Toc1958631482"/>
+      <w:bookmarkStart w:id="48" w:name="_Toc1919067611"/>
       <w:r>
         <w:rPr>
           <w:rFonts w:hint="default"/>
@@ -12404,7 +13067,7 @@
         </w:rPr>
         <w:t>Client</w:t>
       </w:r>
-      <w:bookmarkEnd w:id="47"/>
+      <w:bookmarkEnd w:id="48"/>
     </w:p>
     <w:p>
       <w:pPr>
@@ -13167,8 +13830,8 @@
         <w:pStyle w:val="4"/>
         <w:bidi w:val="0"/>
       </w:pPr>
-      <w:bookmarkStart w:id="48" w:name="_Toc2089976758"/>
       <w:bookmarkStart w:id="49" w:name="_Toc1760420659"/>
+      <w:bookmarkStart w:id="50" w:name="_Toc712443784"/>
       <w:r>
         <w:t>3.</w:t>
       </w:r>
@@ -13190,8 +13853,8 @@
       <w:r>
         <w:t>Perancangan Aplikasi</w:t>
       </w:r>
-      <w:bookmarkEnd w:id="48"/>
       <w:bookmarkEnd w:id="49"/>
+      <w:bookmarkEnd w:id="50"/>
     </w:p>
     <w:p>
       <w:pPr>
@@ -13286,7 +13949,7 @@
           <w:rFonts w:hint="default"/>
         </w:rPr>
       </w:pPr>
-      <w:bookmarkStart w:id="50" w:name="_Toc1996841374"/>
+      <w:bookmarkStart w:id="51" w:name="_Toc1821345663"/>
       <w:r>
         <w:t>3.3.1.</w:t>
       </w:r>
@@ -13296,7 +13959,7 @@
         </w:rPr>
         <w:t xml:space="preserve">  Arsitektur Sistem</w:t>
       </w:r>
-      <w:bookmarkEnd w:id="50"/>
+      <w:bookmarkEnd w:id="51"/>
     </w:p>
     <w:p>
       <w:pPr>
@@ -13831,7 +14494,7 @@
         <w:pStyle w:val="5"/>
         <w:bidi w:val="0"/>
       </w:pPr>
-      <w:bookmarkStart w:id="51" w:name="_Toc38537502"/>
+      <w:bookmarkStart w:id="52" w:name="_Toc1124653703"/>
       <w:r>
         <w:rPr>
           <w:rFonts w:hint="default"/>
@@ -13841,7 +14504,7 @@
       <w:r>
         <w:t>Diagram Usecase</w:t>
       </w:r>
-      <w:bookmarkEnd w:id="51"/>
+      <w:bookmarkEnd w:id="52"/>
     </w:p>
     <w:p>
       <w:pPr>
@@ -14164,7 +14827,7 @@
         <w:pStyle w:val="5"/>
         <w:bidi w:val="0"/>
       </w:pPr>
-      <w:bookmarkStart w:id="52" w:name="_Toc1307218367"/>
+      <w:bookmarkStart w:id="53" w:name="_Toc2051209074"/>
       <w:r>
         <w:t>3.3.</w:t>
       </w:r>
@@ -14189,7 +14852,7 @@
         </w:rPr>
         <w:t>Rancangan Tabel</w:t>
       </w:r>
-      <w:bookmarkEnd w:id="52"/>
+      <w:bookmarkEnd w:id="53"/>
     </w:p>
     <w:p>
       <w:pPr>
@@ -16734,7 +17397,7 @@
         <w:pStyle w:val="5"/>
         <w:bidi w:val="0"/>
       </w:pPr>
-      <w:bookmarkStart w:id="53" w:name="_Toc1661385359"/>
+      <w:bookmarkStart w:id="54" w:name="_Toc1115921427"/>
       <w:r>
         <w:t>3.3.</w:t>
       </w:r>
@@ -16759,7 +17422,7 @@
         </w:rPr>
         <w:t>Rancangan Antarmuka</w:t>
       </w:r>
-      <w:bookmarkEnd w:id="53"/>
+      <w:bookmarkEnd w:id="54"/>
     </w:p>
     <w:p>
       <w:pPr>
@@ -17810,7 +18473,7 @@
           <w:lang w:eastAsia="zh-CN"/>
         </w:rPr>
       </w:pPr>
-      <w:bookmarkStart w:id="54" w:name="_Toc1321350419"/>
+      <w:bookmarkStart w:id="55" w:name="_Toc1316734338"/>
       <w:r>
         <w:rPr>
           <w:rFonts w:hint="default"/>
@@ -17818,7 +18481,7 @@
         </w:rPr>
         <w:t>IMPLEMENTASI DAN PEMBAHASAN</w:t>
       </w:r>
-      <w:bookmarkEnd w:id="54"/>
+      <w:bookmarkEnd w:id="55"/>
     </w:p>
     <w:p>
       <w:pPr>
@@ -17838,6 +18501,7 @@
           <w:lang w:eastAsia="zh-CN"/>
         </w:rPr>
       </w:pPr>
+      <w:bookmarkStart w:id="56" w:name="_Toc535036431"/>
       <w:r>
         <w:rPr>
           <w:rFonts w:hint="default"/>
@@ -17854,6 +18518,7 @@
         </w:rPr>
         <w:t>Framework</w:t>
       </w:r>
+      <w:bookmarkEnd w:id="56"/>
     </w:p>
     <w:p>
       <w:pPr>
@@ -17953,61 +18618,47 @@
     </w:p>
     <w:p>
       <w:pPr>
+        <w:pStyle w:val="5"/>
         <w:bidi w:val="0"/>
-        <w:jc w:val="both"/>
+        <w:rPr>
+          <w:rFonts w:hint="default"/>
+          <w:lang w:eastAsia="zh-CN"/>
+        </w:rPr>
+      </w:pPr>
+      <w:bookmarkStart w:id="57" w:name="_Toc843265828"/>
+      <w:r>
+        <w:rPr>
+          <w:rFonts w:hint="default"/>
+          <w:lang w:eastAsia="zh-CN"/>
+        </w:rPr>
+        <w:t xml:space="preserve">4.1.1. </w:t>
+      </w:r>
+      <w:r>
         <w:rPr>
           <w:rFonts w:hint="default" w:ascii="Times New Roman Italic" w:hAnsi="Times New Roman Italic" w:cs="Times New Roman Italic"/>
-          <w:b w:val="0"/>
-          <w:bCs/>
           <w:i/>
           <w:iCs/>
           <w:lang w:eastAsia="zh-CN"/>
         </w:rPr>
-      </w:pPr>
-      <w:r>
-        <w:rPr>
-          <w:rFonts w:hint="default" w:cs="Times New Roman"/>
-          <w:b w:val="0"/>
-          <w:bCs/>
-          <w:i w:val="0"/>
-          <w:iCs w:val="0"/>
+        <w:t xml:space="preserve">Igniter </w:t>
+      </w:r>
+      <w:r>
+        <w:rPr>
+          <w:rFonts w:hint="default"/>
           <w:lang w:eastAsia="zh-CN"/>
         </w:rPr>
-        <w:t xml:space="preserve">4.1.1. </w:t>
+        <w:t xml:space="preserve">di RPC </w:t>
       </w:r>
       <w:r>
         <w:rPr>
           <w:rFonts w:hint="default" w:ascii="Times New Roman Italic" w:hAnsi="Times New Roman Italic" w:cs="Times New Roman Italic"/>
-          <w:b w:val="0"/>
-          <w:bCs/>
           <w:i/>
           <w:iCs/>
           <w:lang w:eastAsia="zh-CN"/>
         </w:rPr>
-        <w:t>Igniter</w:t>
-      </w:r>
-      <w:r>
-        <w:rPr>
-          <w:rFonts w:hint="default" w:cs="Times New Roman"/>
-          <w:b w:val="0"/>
-          <w:bCs/>
-          <w:i w:val="0"/>
-          <w:iCs w:val="0"/>
-          <w:lang w:eastAsia="zh-CN"/>
-        </w:rPr>
-        <w:t xml:space="preserve"> di RPC </w:t>
-      </w:r>
-      <w:r>
-        <w:rPr>
-          <w:rFonts w:hint="default" w:ascii="Times New Roman Italic" w:hAnsi="Times New Roman Italic" w:cs="Times New Roman Italic"/>
-          <w:b w:val="0"/>
-          <w:bCs/>
-          <w:i/>
-          <w:iCs/>
-          <w:lang w:eastAsia="zh-CN"/>
-        </w:rPr>
         <w:t>Server</w:t>
       </w:r>
+      <w:bookmarkEnd w:id="57"/>
     </w:p>
     <w:p>
       <w:pPr>
@@ -18918,61 +19569,47 @@
     </w:p>
     <w:p>
       <w:pPr>
+        <w:pStyle w:val="5"/>
         <w:bidi w:val="0"/>
-        <w:jc w:val="both"/>
+        <w:rPr>
+          <w:rFonts w:hint="default"/>
+          <w:lang w:eastAsia="zh-CN"/>
+        </w:rPr>
+      </w:pPr>
+      <w:bookmarkStart w:id="58" w:name="_Toc1524184643"/>
+      <w:r>
+        <w:rPr>
+          <w:rFonts w:hint="default"/>
+          <w:lang w:eastAsia="zh-CN"/>
+        </w:rPr>
+        <w:t xml:space="preserve">4.1.2. </w:t>
+      </w:r>
+      <w:r>
         <w:rPr>
           <w:rFonts w:hint="default" w:ascii="Times New Roman Italic" w:hAnsi="Times New Roman Italic" w:cs="Times New Roman Italic"/>
-          <w:b w:val="0"/>
-          <w:bCs/>
           <w:i/>
           <w:iCs/>
           <w:lang w:eastAsia="zh-CN"/>
         </w:rPr>
-      </w:pPr>
-      <w:r>
-        <w:rPr>
-          <w:rFonts w:hint="default" w:cs="Times New Roman"/>
-          <w:b w:val="0"/>
-          <w:bCs/>
-          <w:i w:val="0"/>
-          <w:iCs w:val="0"/>
+        <w:t xml:space="preserve">Procedure </w:t>
+      </w:r>
+      <w:r>
+        <w:rPr>
+          <w:rFonts w:hint="default"/>
           <w:lang w:eastAsia="zh-CN"/>
         </w:rPr>
-        <w:t xml:space="preserve">4.1.2. </w:t>
+        <w:t xml:space="preserve">di RPC </w:t>
       </w:r>
       <w:r>
         <w:rPr>
           <w:rFonts w:hint="default" w:ascii="Times New Roman Italic" w:hAnsi="Times New Roman Italic" w:cs="Times New Roman Italic"/>
-          <w:b w:val="0"/>
-          <w:bCs/>
           <w:i/>
           <w:iCs/>
           <w:lang w:eastAsia="zh-CN"/>
         </w:rPr>
-        <w:t>Procedure</w:t>
-      </w:r>
-      <w:r>
-        <w:rPr>
-          <w:rFonts w:hint="default" w:cs="Times New Roman"/>
-          <w:b w:val="0"/>
-          <w:bCs/>
-          <w:i w:val="0"/>
-          <w:iCs w:val="0"/>
-          <w:lang w:eastAsia="zh-CN"/>
-        </w:rPr>
-        <w:t xml:space="preserve"> di RPC </w:t>
-      </w:r>
-      <w:r>
-        <w:rPr>
-          <w:rFonts w:hint="default" w:ascii="Times New Roman Italic" w:hAnsi="Times New Roman Italic" w:cs="Times New Roman Italic"/>
-          <w:b w:val="0"/>
-          <w:bCs/>
-          <w:i/>
-          <w:iCs/>
-          <w:lang w:eastAsia="zh-CN"/>
-        </w:rPr>
         <w:t>Server</w:t>
       </w:r>
+      <w:bookmarkEnd w:id="58"/>
     </w:p>
     <w:p>
       <w:pPr>
@@ -19775,61 +20412,47 @@
     </w:p>
     <w:p>
       <w:pPr>
+        <w:pStyle w:val="5"/>
         <w:bidi w:val="0"/>
-        <w:jc w:val="both"/>
+        <w:rPr>
+          <w:rFonts w:hint="default"/>
+          <w:lang w:eastAsia="zh-CN"/>
+        </w:rPr>
+      </w:pPr>
+      <w:bookmarkStart w:id="59" w:name="_Toc1786353485"/>
+      <w:r>
+        <w:rPr>
+          <w:rFonts w:hint="default"/>
+          <w:lang w:eastAsia="zh-CN"/>
+        </w:rPr>
+        <w:t xml:space="preserve">4.1.3. </w:t>
+      </w:r>
+      <w:r>
         <w:rPr>
           <w:rFonts w:hint="default" w:ascii="Times New Roman Italic" w:hAnsi="Times New Roman Italic" w:cs="Times New Roman Italic"/>
-          <w:b w:val="0"/>
-          <w:bCs/>
           <w:i/>
           <w:iCs/>
           <w:lang w:eastAsia="zh-CN"/>
         </w:rPr>
-      </w:pPr>
-      <w:r>
-        <w:rPr>
-          <w:rFonts w:hint="default" w:cs="Times New Roman"/>
-          <w:b w:val="0"/>
-          <w:bCs/>
-          <w:i w:val="0"/>
-          <w:iCs w:val="0"/>
+        <w:t xml:space="preserve">Server </w:t>
+      </w:r>
+      <w:r>
+        <w:rPr>
+          <w:rFonts w:hint="default"/>
           <w:lang w:eastAsia="zh-CN"/>
         </w:rPr>
-        <w:t xml:space="preserve">4.1.3. </w:t>
+        <w:t xml:space="preserve">di RPC </w:t>
       </w:r>
       <w:r>
         <w:rPr>
           <w:rFonts w:hint="default" w:ascii="Times New Roman Italic" w:hAnsi="Times New Roman Italic" w:cs="Times New Roman Italic"/>
-          <w:b w:val="0"/>
-          <w:bCs/>
           <w:i/>
           <w:iCs/>
           <w:lang w:eastAsia="zh-CN"/>
         </w:rPr>
-        <w:t xml:space="preserve">Server </w:t>
-      </w:r>
-      <w:r>
-        <w:rPr>
-          <w:rFonts w:hint="default" w:cs="Times New Roman"/>
-          <w:b w:val="0"/>
-          <w:bCs/>
-          <w:i w:val="0"/>
-          <w:iCs w:val="0"/>
-          <w:lang w:eastAsia="zh-CN"/>
-        </w:rPr>
-        <w:t xml:space="preserve">di RPC </w:t>
-      </w:r>
-      <w:r>
-        <w:rPr>
-          <w:rFonts w:hint="default" w:ascii="Times New Roman Italic" w:hAnsi="Times New Roman Italic" w:cs="Times New Roman Italic"/>
-          <w:b w:val="0"/>
-          <w:bCs/>
-          <w:i/>
-          <w:iCs/>
-          <w:lang w:eastAsia="zh-CN"/>
-        </w:rPr>
         <w:t>Server</w:t>
       </w:r>
+      <w:bookmarkEnd w:id="59"/>
     </w:p>
     <w:p>
       <w:pPr>
@@ -20282,29 +20905,7 @@
           <w:iCs w:val="0"/>
           <w:lang w:eastAsia="zh-CN"/>
         </w:rPr>
-        <w:t>Pada kode di atas, f</w:t>
-      </w:r>
-      <w:r>
-        <w:rPr>
-          <w:rFonts w:hint="default" w:cs="Times New Roman"/>
-          <w:b w:val="0"/>
-          <w:bCs/>
-          <w:i w:val="0"/>
-          <w:iCs w:val="0"/>
-          <w:lang w:eastAsia="zh-CN"/>
-        </w:rPr>
-        <w:t>ungsi matchProcedure</w:t>
-      </w:r>
-      <w:r>
-        <w:rPr>
-          <w:rFonts w:hint="default" w:cs="Times New Roman"/>
-          <w:b w:val="0"/>
-          <w:bCs/>
-          <w:i w:val="0"/>
-          <w:iCs w:val="0"/>
-          <w:lang w:eastAsia="zh-CN"/>
-        </w:rPr>
-        <w:t xml:space="preserve"> menerima nama prosedur beserta parameternya. Kemudian mencari prosedur dengan nama tersebut melalui fungsi exists.</w:t>
+        <w:t>Pada kode di atas, fungsi matchProcedure menerima nama prosedur beserta parameternya. Kemudian mencari prosedur dengan nama tersebut melalui fungsi exists.</w:t>
       </w:r>
     </w:p>
     <w:p>
@@ -20727,61 +21328,47 @@
     </w:p>
     <w:p>
       <w:pPr>
+        <w:pStyle w:val="5"/>
         <w:bidi w:val="0"/>
-        <w:jc w:val="both"/>
+        <w:rPr>
+          <w:rFonts w:hint="default"/>
+          <w:lang w:eastAsia="zh-CN"/>
+        </w:rPr>
+      </w:pPr>
+      <w:bookmarkStart w:id="60" w:name="_Toc1421637335"/>
+      <w:r>
+        <w:rPr>
+          <w:rFonts w:hint="default"/>
+          <w:lang w:eastAsia="zh-CN"/>
+        </w:rPr>
+        <w:t xml:space="preserve">4.1.4. </w:t>
+      </w:r>
+      <w:r>
         <w:rPr>
           <w:rFonts w:hint="default" w:ascii="Times New Roman Italic" w:hAnsi="Times New Roman Italic" w:cs="Times New Roman Italic"/>
-          <w:b w:val="0"/>
-          <w:bCs/>
           <w:i/>
           <w:iCs/>
           <w:lang w:eastAsia="zh-CN"/>
         </w:rPr>
-      </w:pPr>
-      <w:r>
-        <w:rPr>
-          <w:rFonts w:hint="default" w:cs="Times New Roman"/>
-          <w:b w:val="0"/>
-          <w:bCs/>
-          <w:i w:val="0"/>
-          <w:iCs w:val="0"/>
+        <w:t xml:space="preserve">Connector </w:t>
+      </w:r>
+      <w:r>
+        <w:rPr>
+          <w:rFonts w:hint="default"/>
           <w:lang w:eastAsia="zh-CN"/>
         </w:rPr>
-        <w:t xml:space="preserve">4.1.4. </w:t>
+        <w:t xml:space="preserve">di RPC </w:t>
       </w:r>
       <w:r>
         <w:rPr>
           <w:rFonts w:hint="default" w:ascii="Times New Roman Italic" w:hAnsi="Times New Roman Italic" w:cs="Times New Roman Italic"/>
-          <w:b w:val="0"/>
-          <w:bCs/>
           <w:i/>
           <w:iCs/>
           <w:lang w:eastAsia="zh-CN"/>
         </w:rPr>
-        <w:t xml:space="preserve">Connector </w:t>
-      </w:r>
-      <w:r>
-        <w:rPr>
-          <w:rFonts w:hint="default" w:cs="Times New Roman"/>
-          <w:b w:val="0"/>
-          <w:bCs/>
-          <w:i w:val="0"/>
-          <w:iCs w:val="0"/>
-          <w:lang w:eastAsia="zh-CN"/>
-        </w:rPr>
-        <w:t xml:space="preserve">di RPC </w:t>
-      </w:r>
-      <w:r>
-        <w:rPr>
-          <w:rFonts w:hint="default" w:ascii="Times New Roman Italic" w:hAnsi="Times New Roman Italic" w:cs="Times New Roman Italic"/>
-          <w:b w:val="0"/>
-          <w:bCs/>
-          <w:i/>
-          <w:iCs/>
-          <w:lang w:eastAsia="zh-CN"/>
-        </w:rPr>
         <w:t>Client</w:t>
       </w:r>
+      <w:bookmarkEnd w:id="60"/>
     </w:p>
     <w:p>
       <w:pPr>
@@ -20829,22 +21416,7 @@
           <w:szCs w:val="24"/>
           <w:lang w:eastAsia="zh-CN" w:bidi="hi-IN"/>
         </w:rPr>
-        <w:t>dituliskan dalam bentuk fungsi yang bernama connect. Fungsi ini memiliki tugasnya sendiri dalam keseluruhan sistem</w:t>
-      </w:r>
-      <w:r>
-        <w:rPr>
-          <w:rFonts w:hint="default" w:cs="Times New Roman"/>
-          <w:b w:val="0"/>
-          <w:bCs w:val="0"/>
-          <w:i w:val="0"/>
-          <w:iCs w:val="0"/>
-          <w:color w:val="auto"/>
-          <w:kern w:val="0"/>
-          <w:sz w:val="24"/>
-          <w:szCs w:val="24"/>
-          <w:lang w:eastAsia="zh-CN" w:bidi="hi-IN"/>
-        </w:rPr>
-        <w:t xml:space="preserve">, yaitu sebagaii </w:t>
+        <w:t xml:space="preserve">dituliskan dalam bentuk fungsi yang bernama connect. Fungsi ini memiliki tugasnya sendiri dalam keseluruhan sistem, yaitu sebagaii </w:t>
       </w:r>
       <w:r>
         <w:rPr>
@@ -21091,37 +21663,7 @@
           <w:szCs w:val="24"/>
           <w:lang w:eastAsia="zh-CN" w:bidi="hi-IN"/>
         </w:rPr>
-        <w:t>Pada kode di atas, f</w:t>
-      </w:r>
-      <w:r>
-        <w:rPr>
-          <w:rFonts w:hint="default" w:cs="Times New Roman"/>
-          <w:b w:val="0"/>
-          <w:bCs w:val="0"/>
-          <w:i w:val="0"/>
-          <w:iCs w:val="0"/>
-          <w:color w:val="auto"/>
-          <w:kern w:val="0"/>
-          <w:sz w:val="24"/>
-          <w:szCs w:val="24"/>
-          <w:lang w:eastAsia="zh-CN" w:bidi="hi-IN"/>
-        </w:rPr>
-        <w:t>ungsi connect</w:t>
-      </w:r>
-      <w:r>
-        <w:rPr>
-          <w:rFonts w:hint="default" w:cs="Times New Roman"/>
-          <w:b w:val="0"/>
-          <w:bCs w:val="0"/>
-          <w:i w:val="0"/>
-          <w:iCs w:val="0"/>
-          <w:color w:val="auto"/>
-          <w:kern w:val="0"/>
-          <w:sz w:val="24"/>
-          <w:szCs w:val="24"/>
-          <w:lang w:eastAsia="zh-CN" w:bidi="hi-IN"/>
-        </w:rPr>
-        <w:t xml:space="preserve"> mengatur alamat dari </w:t>
+        <w:t xml:space="preserve">Pada kode di atas, fungsi connect mengatur alamat dari </w:t>
       </w:r>
       <w:r>
         <w:rPr>
@@ -21234,61 +21776,47 @@
     </w:p>
     <w:p>
       <w:pPr>
+        <w:pStyle w:val="5"/>
         <w:bidi w:val="0"/>
-        <w:jc w:val="both"/>
+        <w:rPr>
+          <w:rFonts w:hint="default"/>
+          <w:lang w:eastAsia="zh-CN"/>
+        </w:rPr>
+      </w:pPr>
+      <w:bookmarkStart w:id="61" w:name="_Toc555632823"/>
+      <w:r>
+        <w:rPr>
+          <w:rFonts w:hint="default"/>
+          <w:lang w:eastAsia="zh-CN"/>
+        </w:rPr>
+        <w:t xml:space="preserve">4.1.5. </w:t>
+      </w:r>
+      <w:r>
         <w:rPr>
           <w:rFonts w:hint="default" w:ascii="Times New Roman Italic" w:hAnsi="Times New Roman Italic" w:cs="Times New Roman Italic"/>
-          <w:b w:val="0"/>
-          <w:bCs/>
           <w:i/>
           <w:iCs/>
           <w:lang w:eastAsia="zh-CN"/>
         </w:rPr>
-      </w:pPr>
-      <w:r>
-        <w:rPr>
-          <w:rFonts w:hint="default" w:cs="Times New Roman"/>
-          <w:b w:val="0"/>
-          <w:bCs/>
-          <w:i w:val="0"/>
-          <w:iCs w:val="0"/>
+        <w:t xml:space="preserve">Caller </w:t>
+      </w:r>
+      <w:r>
+        <w:rPr>
+          <w:rFonts w:hint="default"/>
           <w:lang w:eastAsia="zh-CN"/>
         </w:rPr>
-        <w:t xml:space="preserve">4.1.5. </w:t>
+        <w:t xml:space="preserve">di RPC </w:t>
       </w:r>
       <w:r>
         <w:rPr>
           <w:rFonts w:hint="default" w:ascii="Times New Roman Italic" w:hAnsi="Times New Roman Italic" w:cs="Times New Roman Italic"/>
-          <w:b w:val="0"/>
-          <w:bCs/>
           <w:i/>
           <w:iCs/>
           <w:lang w:eastAsia="zh-CN"/>
         </w:rPr>
-        <w:t>Caller</w:t>
-      </w:r>
-      <w:r>
-        <w:rPr>
-          <w:rFonts w:hint="default" w:cs="Times New Roman"/>
-          <w:b w:val="0"/>
-          <w:bCs/>
-          <w:i w:val="0"/>
-          <w:iCs w:val="0"/>
-          <w:lang w:eastAsia="zh-CN"/>
-        </w:rPr>
-        <w:t xml:space="preserve"> di RPC </w:t>
-      </w:r>
-      <w:r>
-        <w:rPr>
-          <w:rFonts w:hint="default" w:ascii="Times New Roman Italic" w:hAnsi="Times New Roman Italic" w:cs="Times New Roman Italic"/>
-          <w:b w:val="0"/>
-          <w:bCs/>
-          <w:i/>
-          <w:iCs/>
-          <w:lang w:eastAsia="zh-CN"/>
-        </w:rPr>
         <w:t>Client</w:t>
       </w:r>
+      <w:bookmarkEnd w:id="61"/>
     </w:p>
     <w:p>
       <w:pPr>
@@ -21979,8 +22507,6 @@
         </w:rPr>
         <w:t xml:space="preserve"> dengan membawa data dalam format JSON.</w:t>
       </w:r>
-      <w:bookmarkStart w:id="56" w:name="_GoBack"/>
-      <w:bookmarkEnd w:id="56"/>
     </w:p>
     <w:p>
       <w:pPr>
@@ -22007,6 +22533,7 @@
           <w:lang w:eastAsia="zh-CN"/>
         </w:rPr>
       </w:pPr>
+      <w:bookmarkStart w:id="62" w:name="_Toc1261959005"/>
       <w:r>
         <w:rPr>
           <w:rFonts w:hint="default"/>
@@ -22014,6 +22541,7 @@
         </w:rPr>
         <w:t>4.2. Implementasi Sistem</w:t>
       </w:r>
+      <w:bookmarkEnd w:id="62"/>
     </w:p>
     <w:p>
       <w:pPr>
@@ -22055,22 +22583,871 @@
         <w:bidi w:val="0"/>
         <w:rPr>
           <w:rFonts w:hint="default"/>
+          <w:lang w:eastAsia="zh-CN"/>
+        </w:rPr>
+      </w:pPr>
+      <w:bookmarkStart w:id="63" w:name="_Toc1196499263"/>
+      <w:r>
+        <w:rPr>
+          <w:rFonts w:hint="default"/>
+          <w:lang w:eastAsia="zh-CN"/>
+        </w:rPr>
+        <w:t>4.3. Tampilan Sistem</w:t>
+      </w:r>
+      <w:bookmarkEnd w:id="63"/>
+    </w:p>
+    <w:p>
+      <w:pPr>
+        <w:pStyle w:val="3"/>
+        <w:bidi w:val="0"/>
+        <w:ind w:firstLine="720" w:firstLineChars="0"/>
+        <w:jc w:val="both"/>
+        <w:rPr>
+          <w:rFonts w:hint="default" w:ascii="Times New Roman" w:hAnsi="Times New Roman" w:cs="Times New Roman"/>
+          <w:b w:val="0"/>
+          <w:bCs/>
+          <w:i w:val="0"/>
+          <w:iCs w:val="0"/>
+          <w:lang w:eastAsia="zh-CN"/>
+        </w:rPr>
+      </w:pPr>
+      <w:r>
+        <w:rPr>
+          <w:rFonts w:hint="default"/>
           <w:b w:val="0"/>
           <w:bCs/>
           <w:lang w:eastAsia="zh-CN"/>
         </w:rPr>
-      </w:pPr>
-      <w:r>
-        <w:rPr>
-          <w:rFonts w:hint="default"/>
+        <w:t xml:space="preserve">Sistem yang dibuat guna mengimplementasikan </w:t>
+      </w:r>
+      <w:r>
+        <w:rPr>
+          <w:rFonts w:hint="default" w:ascii="Times New Roman Italic" w:hAnsi="Times New Roman Italic" w:cs="Times New Roman Italic"/>
+          <w:b w:val="0"/>
+          <w:bCs/>
+          <w:i/>
+          <w:iCs/>
           <w:lang w:eastAsia="zh-CN"/>
         </w:rPr>
-        <w:t>4.3. Tampilan Sistem</w:t>
+        <w:t>framework</w:t>
+      </w:r>
+      <w:r>
+        <w:rPr>
+          <w:rFonts w:hint="default" w:ascii="Times New Roman" w:hAnsi="Times New Roman" w:cs="Times New Roman"/>
+          <w:b w:val="0"/>
+          <w:bCs/>
+          <w:i w:val="0"/>
+          <w:iCs w:val="0"/>
+          <w:lang w:eastAsia="zh-CN"/>
+        </w:rPr>
+        <w:t xml:space="preserve"> dalam penelitian ini disertai dengan tampilan-tampilan untuk memenuhi proses yang diperlukan. Tampilan-tampilan tersebut dibuat berdasarkan rancangan antarmuka yang telah dilakukan sebelumnya. Berikut ini adalah pembahasan dari tampilan-tampilan tersebut.</w:t>
       </w:r>
     </w:p>
     <w:p>
       <w:pPr>
         <w:pStyle w:val="3"/>
+        <w:bidi w:val="0"/>
+        <w:jc w:val="both"/>
+        <w:rPr>
+          <w:rFonts w:hint="default" w:ascii="Times New Roman" w:hAnsi="Times New Roman" w:cs="Times New Roman"/>
+          <w:b w:val="0"/>
+          <w:bCs/>
+          <w:i w:val="0"/>
+          <w:iCs w:val="0"/>
+          <w:lang w:eastAsia="zh-CN"/>
+        </w:rPr>
+      </w:pPr>
+    </w:p>
+    <w:p>
+      <w:pPr>
+        <w:pStyle w:val="5"/>
+        <w:bidi w:val="0"/>
+        <w:rPr>
+          <w:rFonts w:hint="default"/>
+        </w:rPr>
+      </w:pPr>
+      <w:bookmarkStart w:id="64" w:name="_Toc526242733"/>
+      <w:r>
+        <w:rPr>
+          <w:rFonts w:hint="default"/>
+        </w:rPr>
+        <w:t>4.3.1. Halaman Depan</w:t>
+      </w:r>
+      <w:bookmarkEnd w:id="64"/>
+    </w:p>
+    <w:p>
+      <w:pPr>
+        <w:bidi w:val="0"/>
+        <w:jc w:val="both"/>
+      </w:pPr>
+      <w:r>
+        <w:drawing>
+          <wp:inline distT="0" distB="0" distL="114300" distR="114300">
+            <wp:extent cx="5029200" cy="1460500"/>
+            <wp:effectExtent l="0" t="0" r="0" b="12700"/>
+            <wp:docPr id="12" name="Picture 5"/>
+            <wp:cNvGraphicFramePr>
+              <a:graphicFrameLocks xmlns:a="http://schemas.openxmlformats.org/drawingml/2006/main" noChangeAspect="1"/>
+            </wp:cNvGraphicFramePr>
+            <a:graphic xmlns:a="http://schemas.openxmlformats.org/drawingml/2006/main">
+              <a:graphicData uri="http://schemas.openxmlformats.org/drawingml/2006/picture">
+                <pic:pic xmlns:pic="http://schemas.openxmlformats.org/drawingml/2006/picture">
+                  <pic:nvPicPr>
+                    <pic:cNvPr id="12" name="Picture 5"/>
+                    <pic:cNvPicPr>
+                      <a:picLocks noChangeAspect="1"/>
+                    </pic:cNvPicPr>
+                  </pic:nvPicPr>
+                  <pic:blipFill>
+                    <a:blip r:embed="rId36"/>
+                    <a:srcRect b="53535"/>
+                    <a:stretch>
+                      <a:fillRect/>
+                    </a:stretch>
+                  </pic:blipFill>
+                  <pic:spPr>
+                    <a:xfrm>
+                      <a:off x="0" y="0"/>
+                      <a:ext cx="5029200" cy="1460500"/>
+                    </a:xfrm>
+                    <a:prstGeom prst="rect">
+                      <a:avLst/>
+                    </a:prstGeom>
+                    <a:noFill/>
+                    <a:ln>
+                      <a:noFill/>
+                    </a:ln>
+                  </pic:spPr>
+                </pic:pic>
+              </a:graphicData>
+            </a:graphic>
+          </wp:inline>
+        </w:drawing>
+      </w:r>
+    </w:p>
+    <w:p>
+      <w:pPr>
+        <w:pStyle w:val="3"/>
+        <w:bidi w:val="0"/>
+        <w:rPr>
+          <w:rFonts w:hint="default"/>
+          <w:b w:val="0"/>
+          <w:bCs/>
+        </w:rPr>
+      </w:pPr>
+      <w:r>
+        <w:rPr>
+          <w:rFonts w:hint="default"/>
+          <w:b w:val="0"/>
+          <w:bCs/>
+        </w:rPr>
+        <w:t>Gambar 2.3. Tampilan halaman depan</w:t>
+      </w:r>
+    </w:p>
+    <w:p>
+      <w:pPr>
+        <w:pStyle w:val="3"/>
+        <w:bidi w:val="0"/>
+        <w:jc w:val="both"/>
+        <w:rPr>
+          <w:rFonts w:hint="default"/>
+          <w:b w:val="0"/>
+          <w:bCs/>
+        </w:rPr>
+      </w:pPr>
+      <w:r>
+        <w:rPr>
+          <w:rFonts w:hint="default"/>
+          <w:b w:val="0"/>
+          <w:bCs/>
+        </w:rPr>
+        <w:tab/>
+        <w:t>Pada Gambar 2.3, ditampilkan halaman depan yang merupakan halaman yang pertama kali terbuka saat sistem diakses. Halaman ini menampilkan seluruh data yang tersimpan pada sistem dalam bentuk tabel.</w:t>
+      </w:r>
+    </w:p>
+    <w:p>
+      <w:pPr>
+        <w:pStyle w:val="3"/>
+        <w:bidi w:val="0"/>
+        <w:jc w:val="both"/>
+        <w:rPr>
+          <w:rFonts w:hint="default" w:ascii="Times New Roman" w:hAnsi="Times New Roman" w:cs="Times New Roman"/>
+          <w:b w:val="0"/>
+          <w:bCs/>
+          <w:i w:val="0"/>
+          <w:iCs w:val="0"/>
+        </w:rPr>
+      </w:pPr>
+      <w:r>
+        <w:rPr>
+          <w:rFonts w:hint="default"/>
+          <w:b w:val="0"/>
+          <w:bCs/>
+        </w:rPr>
+        <w:tab/>
+        <w:t xml:space="preserve">Tampilan tabel terdiri dari beberapa kolom, yaitu NIP, Nama Lengkap, Departemen, Jabatan, Menjabat Dari, Menjabat Sampai, dan </w:t>
+      </w:r>
+      <w:r>
+        <w:rPr>
+          <w:rFonts w:hint="default" w:ascii="Times New Roman Italic" w:hAnsi="Times New Roman Italic" w:cs="Times New Roman Italic"/>
+          <w:b w:val="0"/>
+          <w:bCs/>
+          <w:i/>
+          <w:iCs/>
+        </w:rPr>
+        <w:t>Actions</w:t>
+      </w:r>
+      <w:r>
+        <w:rPr>
+          <w:rFonts w:hint="default"/>
+          <w:b w:val="0"/>
+          <w:bCs/>
+        </w:rPr>
+        <w:t xml:space="preserve">. Selain kolom </w:t>
+      </w:r>
+      <w:r>
+        <w:rPr>
+          <w:rFonts w:hint="default" w:ascii="Times New Roman Italic" w:hAnsi="Times New Roman Italic" w:cs="Times New Roman Italic"/>
+          <w:b w:val="0"/>
+          <w:bCs/>
+          <w:i/>
+          <w:iCs/>
+        </w:rPr>
+        <w:t>Actions</w:t>
+      </w:r>
+      <w:r>
+        <w:rPr>
+          <w:rFonts w:hint="default" w:ascii="Times New Roman" w:hAnsi="Times New Roman" w:cs="Times New Roman"/>
+          <w:b w:val="0"/>
+          <w:bCs/>
+          <w:i w:val="0"/>
+          <w:iCs w:val="0"/>
+        </w:rPr>
+        <w:t>, k</w:t>
+      </w:r>
+      <w:r>
+        <w:rPr>
+          <w:rFonts w:hint="default"/>
+          <w:b w:val="0"/>
+          <w:bCs/>
+        </w:rPr>
+        <w:t>olom-kolom yang ada merupakan struktur dari data karyawan yang dikelola dalam sistem</w:t>
+      </w:r>
+      <w:r>
+        <w:rPr>
+          <w:rFonts w:hint="default" w:ascii="Times New Roman" w:hAnsi="Times New Roman" w:cs="Times New Roman"/>
+          <w:b w:val="0"/>
+          <w:bCs/>
+          <w:i w:val="0"/>
+          <w:iCs w:val="0"/>
+        </w:rPr>
+        <w:t xml:space="preserve">. </w:t>
+      </w:r>
+    </w:p>
+    <w:p>
+      <w:pPr>
+        <w:pStyle w:val="3"/>
+        <w:bidi w:val="0"/>
+        <w:jc w:val="both"/>
+        <w:rPr>
+          <w:rFonts w:hint="default" w:ascii="Times New Roman" w:hAnsi="Times New Roman" w:cs="Times New Roman"/>
+          <w:b w:val="0"/>
+          <w:bCs/>
+          <w:i w:val="0"/>
+          <w:iCs w:val="0"/>
+        </w:rPr>
+      </w:pPr>
+      <w:r>
+        <w:rPr>
+          <w:rFonts w:hint="default"/>
+          <w:b w:val="0"/>
+          <w:bCs/>
+        </w:rPr>
+        <w:tab/>
+        <w:t xml:space="preserve">Kolom </w:t>
+      </w:r>
+      <w:r>
+        <w:rPr>
+          <w:rFonts w:hint="default" w:ascii="Times New Roman Italic" w:hAnsi="Times New Roman Italic" w:cs="Times New Roman Italic"/>
+          <w:b w:val="0"/>
+          <w:bCs/>
+          <w:i/>
+          <w:iCs/>
+        </w:rPr>
+        <w:t>Actions</w:t>
+      </w:r>
+      <w:r>
+        <w:rPr>
+          <w:rFonts w:hint="default" w:ascii="Times New Roman" w:hAnsi="Times New Roman" w:cs="Times New Roman"/>
+          <w:b w:val="0"/>
+          <w:bCs/>
+          <w:i w:val="0"/>
+          <w:iCs w:val="0"/>
+        </w:rPr>
+        <w:t xml:space="preserve"> digunakan untuk menampilkan tombol-tombol yang berguna untuk mengontrol setiap baris data. Kontrol yang dapat dilakukan,  seperti lihat detail data, ubah data, dan hapus data.</w:t>
+      </w:r>
+    </w:p>
+    <w:p>
+      <w:pPr>
+        <w:pStyle w:val="3"/>
+        <w:bidi w:val="0"/>
+        <w:jc w:val="both"/>
+        <w:rPr>
+          <w:rFonts w:hint="default" w:ascii="Times New Roman" w:hAnsi="Times New Roman" w:cs="Times New Roman"/>
+          <w:b w:val="0"/>
+          <w:bCs/>
+          <w:i w:val="0"/>
+          <w:iCs w:val="0"/>
+        </w:rPr>
+      </w:pPr>
+      <w:r>
+        <w:rPr>
+          <w:rFonts w:hint="default" w:ascii="Times New Roman" w:hAnsi="Times New Roman" w:cs="Times New Roman"/>
+          <w:b w:val="0"/>
+          <w:bCs/>
+          <w:i w:val="0"/>
+          <w:iCs w:val="0"/>
+        </w:rPr>
+        <w:tab/>
+        <w:t>Pada halaman ini juga tersedia input pencarian untuk mendukung kemampuan dalam menampilkan data. Data yang ditampilkan hanya yang sesuai dengan apa yang dicari melalui pencarian tersebut.</w:t>
+      </w:r>
+    </w:p>
+    <w:p>
+      <w:pPr>
+        <w:pStyle w:val="3"/>
+        <w:bidi w:val="0"/>
+        <w:jc w:val="both"/>
+        <w:rPr>
+          <w:rFonts w:hint="default" w:ascii="Times New Roman" w:hAnsi="Times New Roman" w:cs="Times New Roman"/>
+          <w:b w:val="0"/>
+          <w:bCs/>
+          <w:i w:val="0"/>
+          <w:iCs w:val="0"/>
+        </w:rPr>
+      </w:pPr>
+      <w:r>
+        <w:rPr>
+          <w:rFonts w:hint="default" w:ascii="Times New Roman" w:hAnsi="Times New Roman" w:cs="Times New Roman"/>
+          <w:b w:val="0"/>
+          <w:bCs/>
+          <w:i w:val="0"/>
+          <w:iCs w:val="0"/>
+        </w:rPr>
+        <w:tab/>
+        <w:t>Selain itu, terdapat tombol tambah data yang akan mengarahkan ke halaman untuk menambah data. Seluruh data yang dimasukkan ke dalam sistem, melalui menekan tombol ini.</w:t>
+      </w:r>
+    </w:p>
+    <w:p>
+      <w:pPr>
+        <w:pStyle w:val="3"/>
+        <w:bidi w:val="0"/>
+        <w:jc w:val="both"/>
+        <w:rPr>
+          <w:rFonts w:hint="default" w:ascii="Times New Roman" w:hAnsi="Times New Roman" w:cs="Times New Roman"/>
+          <w:b w:val="0"/>
+          <w:bCs/>
+          <w:i w:val="0"/>
+          <w:iCs w:val="0"/>
+        </w:rPr>
+      </w:pPr>
+    </w:p>
+    <w:p>
+      <w:pPr>
+        <w:pStyle w:val="5"/>
+        <w:bidi w:val="0"/>
+        <w:rPr>
+          <w:rFonts w:hint="default"/>
+        </w:rPr>
+      </w:pPr>
+      <w:bookmarkStart w:id="65" w:name="_Toc1223955185"/>
+      <w:r>
+        <w:rPr>
+          <w:rFonts w:hint="default"/>
+        </w:rPr>
+        <w:t>4.3.2. Halaman Tambah Data</w:t>
+      </w:r>
+      <w:bookmarkEnd w:id="65"/>
+    </w:p>
+    <w:p>
+      <w:pPr>
+        <w:bidi w:val="0"/>
+        <w:jc w:val="both"/>
+      </w:pPr>
+      <w:r>
+        <w:drawing>
+          <wp:inline distT="0" distB="0" distL="114300" distR="114300">
+            <wp:extent cx="5029200" cy="2438400"/>
+            <wp:effectExtent l="0" t="0" r="0" b="0"/>
+            <wp:docPr id="10" name="Picture 3"/>
+            <wp:cNvGraphicFramePr>
+              <a:graphicFrameLocks xmlns:a="http://schemas.openxmlformats.org/drawingml/2006/main" noChangeAspect="1"/>
+            </wp:cNvGraphicFramePr>
+            <a:graphic xmlns:a="http://schemas.openxmlformats.org/drawingml/2006/main">
+              <a:graphicData uri="http://schemas.openxmlformats.org/drawingml/2006/picture">
+                <pic:pic xmlns:pic="http://schemas.openxmlformats.org/drawingml/2006/picture">
+                  <pic:nvPicPr>
+                    <pic:cNvPr id="10" name="Picture 3"/>
+                    <pic:cNvPicPr>
+                      <a:picLocks noChangeAspect="1"/>
+                    </pic:cNvPicPr>
+                  </pic:nvPicPr>
+                  <pic:blipFill>
+                    <a:blip r:embed="rId37"/>
+                    <a:srcRect b="22424"/>
+                    <a:stretch>
+                      <a:fillRect/>
+                    </a:stretch>
+                  </pic:blipFill>
+                  <pic:spPr>
+                    <a:xfrm>
+                      <a:off x="0" y="0"/>
+                      <a:ext cx="5029200" cy="2438400"/>
+                    </a:xfrm>
+                    <a:prstGeom prst="rect">
+                      <a:avLst/>
+                    </a:prstGeom>
+                    <a:noFill/>
+                    <a:ln>
+                      <a:noFill/>
+                    </a:ln>
+                  </pic:spPr>
+                </pic:pic>
+              </a:graphicData>
+            </a:graphic>
+          </wp:inline>
+        </w:drawing>
+      </w:r>
+    </w:p>
+    <w:p>
+      <w:pPr>
+        <w:pStyle w:val="3"/>
+        <w:bidi w:val="0"/>
+        <w:rPr>
+          <w:rFonts w:hint="default"/>
+          <w:b w:val="0"/>
+          <w:bCs/>
+        </w:rPr>
+      </w:pPr>
+      <w:r>
+        <w:rPr>
+          <w:rFonts w:hint="default"/>
+          <w:b w:val="0"/>
+          <w:bCs/>
+        </w:rPr>
+        <w:t xml:space="preserve">Gambar 2.3. Tampilan halaman </w:t>
+      </w:r>
+      <w:r>
+        <w:rPr>
+          <w:rFonts w:hint="default"/>
+          <w:b w:val="0"/>
+          <w:bCs/>
+        </w:rPr>
+        <w:t>tambah data</w:t>
+      </w:r>
+    </w:p>
+    <w:p>
+      <w:pPr>
+        <w:pStyle w:val="3"/>
+        <w:bidi w:val="0"/>
+        <w:jc w:val="both"/>
+        <w:rPr>
+          <w:rFonts w:hint="default"/>
+          <w:b w:val="0"/>
+          <w:bCs/>
+        </w:rPr>
+      </w:pPr>
+      <w:r>
+        <w:rPr>
+          <w:rFonts w:hint="default"/>
+          <w:b w:val="0"/>
+          <w:bCs/>
+        </w:rPr>
+        <w:tab/>
+        <w:t>Pada Gambar 2.3, ditampilkan halaman untuk memasukkan data untuk disimpan ke dalam sistem. Dengan tersimpannya data baru tersebut, maka terjadilah proses penambahan data.</w:t>
+      </w:r>
+    </w:p>
+    <w:p>
+      <w:pPr>
+        <w:pStyle w:val="3"/>
+        <w:bidi w:val="0"/>
+        <w:jc w:val="both"/>
+        <w:rPr>
+          <w:rFonts w:hint="default"/>
+          <w:b w:val="0"/>
+          <w:bCs/>
+        </w:rPr>
+      </w:pPr>
+      <w:r>
+        <w:rPr>
+          <w:rFonts w:hint="default"/>
+          <w:b w:val="0"/>
+          <w:bCs/>
+        </w:rPr>
+        <w:tab/>
+        <w:t>Data yang dimasukkan pada proses ini adalah NIP, Nama Lengkap, Depertemen, Jabatan, Menjabat Dari, dan Menjabat Sampai. Data-data tersebut adalah struktur dari data karyawan yang dikelola sistem.</w:t>
+      </w:r>
+    </w:p>
+    <w:p>
+      <w:pPr>
+        <w:pStyle w:val="3"/>
+        <w:bidi w:val="0"/>
+        <w:jc w:val="both"/>
+        <w:rPr>
+          <w:rFonts w:hint="default"/>
+          <w:b w:val="0"/>
+          <w:bCs/>
+        </w:rPr>
+      </w:pPr>
+      <w:r>
+        <w:rPr>
+          <w:rFonts w:hint="default"/>
+          <w:b w:val="0"/>
+          <w:bCs/>
+        </w:rPr>
+        <w:tab/>
+        <w:t>Pada halaman ini terdapat tombol simpan yang berguna untuk mengirim data masukan ke dalam sistem. Setelah tombol ini bekerja, proses menyimpan data selesai.</w:t>
+      </w:r>
+    </w:p>
+    <w:p>
+      <w:pPr>
+        <w:pStyle w:val="3"/>
+        <w:bidi w:val="0"/>
+        <w:jc w:val="both"/>
+        <w:rPr>
+          <w:rFonts w:hint="default"/>
+          <w:b w:val="0"/>
+          <w:bCs/>
+        </w:rPr>
+      </w:pPr>
+      <w:r>
+        <w:rPr>
+          <w:rFonts w:hint="default"/>
+          <w:b w:val="0"/>
+          <w:bCs/>
+        </w:rPr>
+        <w:tab/>
+        <w:t>Selain itu, terdapat pula tombol batal yang digunakan jika akan mengurungkan proses menambah data. Tombol ini akan mengabaikan data yang sudah dimasukkan dan kembali ke halaman depan.</w:t>
+      </w:r>
+    </w:p>
+    <w:p>
+      <w:pPr>
+        <w:pStyle w:val="3"/>
+        <w:bidi w:val="0"/>
+        <w:jc w:val="both"/>
+        <w:rPr>
+          <w:rFonts w:hint="default"/>
+          <w:b w:val="0"/>
+          <w:bCs/>
+        </w:rPr>
+      </w:pPr>
+    </w:p>
+    <w:p>
+      <w:pPr>
+        <w:pStyle w:val="5"/>
+        <w:bidi w:val="0"/>
+        <w:rPr>
+          <w:rFonts w:hint="default"/>
+        </w:rPr>
+      </w:pPr>
+      <w:bookmarkStart w:id="66" w:name="_Toc268939682"/>
+      <w:r>
+        <w:rPr>
+          <w:rFonts w:hint="default"/>
+        </w:rPr>
+        <w:t>4.3.3. Halaman Ubah Data</w:t>
+      </w:r>
+      <w:bookmarkEnd w:id="66"/>
+    </w:p>
+    <w:p>
+      <w:pPr>
+        <w:bidi w:val="0"/>
+        <w:jc w:val="both"/>
+      </w:pPr>
+      <w:r>
+        <w:drawing>
+          <wp:inline distT="0" distB="0" distL="114300" distR="114300">
+            <wp:extent cx="5029200" cy="2584450"/>
+            <wp:effectExtent l="0" t="0" r="0" b="6350"/>
+            <wp:docPr id="11" name="Picture 4"/>
+            <wp:cNvGraphicFramePr>
+              <a:graphicFrameLocks xmlns:a="http://schemas.openxmlformats.org/drawingml/2006/main" noChangeAspect="1"/>
+            </wp:cNvGraphicFramePr>
+            <a:graphic xmlns:a="http://schemas.openxmlformats.org/drawingml/2006/main">
+              <a:graphicData uri="http://schemas.openxmlformats.org/drawingml/2006/picture">
+                <pic:pic xmlns:pic="http://schemas.openxmlformats.org/drawingml/2006/picture">
+                  <pic:nvPicPr>
+                    <pic:cNvPr id="11" name="Picture 4"/>
+                    <pic:cNvPicPr>
+                      <a:picLocks noChangeAspect="1"/>
+                    </pic:cNvPicPr>
+                  </pic:nvPicPr>
+                  <pic:blipFill>
+                    <a:blip r:embed="rId38"/>
+                    <a:srcRect b="17778"/>
+                    <a:stretch>
+                      <a:fillRect/>
+                    </a:stretch>
+                  </pic:blipFill>
+                  <pic:spPr>
+                    <a:xfrm>
+                      <a:off x="0" y="0"/>
+                      <a:ext cx="5029200" cy="2584450"/>
+                    </a:xfrm>
+                    <a:prstGeom prst="rect">
+                      <a:avLst/>
+                    </a:prstGeom>
+                    <a:noFill/>
+                    <a:ln>
+                      <a:noFill/>
+                    </a:ln>
+                  </pic:spPr>
+                </pic:pic>
+              </a:graphicData>
+            </a:graphic>
+          </wp:inline>
+        </w:drawing>
+      </w:r>
+    </w:p>
+    <w:p>
+      <w:pPr>
+        <w:pStyle w:val="3"/>
+        <w:bidi w:val="0"/>
+        <w:rPr>
+          <w:rFonts w:hint="default"/>
+          <w:b w:val="0"/>
+          <w:bCs/>
+        </w:rPr>
+      </w:pPr>
+      <w:r>
+        <w:rPr>
+          <w:rFonts w:hint="default"/>
+          <w:b w:val="0"/>
+          <w:bCs/>
+        </w:rPr>
+        <w:t xml:space="preserve">Gambar 2.3. Tampilan halaman </w:t>
+      </w:r>
+      <w:r>
+        <w:rPr>
+          <w:rFonts w:hint="default"/>
+          <w:b w:val="0"/>
+          <w:bCs/>
+        </w:rPr>
+        <w:t>ubah data</w:t>
+      </w:r>
+    </w:p>
+    <w:p>
+      <w:pPr>
+        <w:pStyle w:val="3"/>
+        <w:bidi w:val="0"/>
+        <w:jc w:val="both"/>
+        <w:rPr>
+          <w:rFonts w:hint="default"/>
+          <w:b w:val="0"/>
+          <w:bCs/>
+        </w:rPr>
+      </w:pPr>
+      <w:r>
+        <w:rPr>
+          <w:rFonts w:hint="default"/>
+          <w:b w:val="0"/>
+          <w:bCs/>
+        </w:rPr>
+        <w:tab/>
+        <w:t>Pada Gambar 2.3, ditampilkan halaman untuk mengubah data. Proses yang terjadi di halaman ini adalah memasukkan keseluruhan atau sebagian data untuk disimpan sebagai pengganti dari data sebelumnya.</w:t>
+      </w:r>
+    </w:p>
+    <w:p>
+      <w:pPr>
+        <w:pStyle w:val="3"/>
+        <w:bidi w:val="0"/>
+        <w:jc w:val="both"/>
+        <w:rPr>
+          <w:rFonts w:hint="default"/>
+          <w:b w:val="0"/>
+          <w:bCs/>
+        </w:rPr>
+      </w:pPr>
+      <w:r>
+        <w:rPr>
+          <w:rFonts w:hint="default"/>
+          <w:b w:val="0"/>
+          <w:bCs/>
+        </w:rPr>
+        <w:tab/>
+        <w:t>Agar proses mengubah data menjadi lebih mudah, mulanya halaman ini menampilkan data yang sudah tersimpan sebelumnya. Seluruh data yang pernah dimasukkan dapat dilakukan perubahan.</w:t>
+      </w:r>
+    </w:p>
+    <w:p>
+      <w:pPr>
+        <w:pStyle w:val="3"/>
+        <w:bidi w:val="0"/>
+        <w:jc w:val="both"/>
+        <w:rPr>
+          <w:rFonts w:hint="default"/>
+          <w:b w:val="0"/>
+          <w:bCs/>
+        </w:rPr>
+      </w:pPr>
+      <w:r>
+        <w:rPr>
+          <w:rFonts w:hint="default"/>
+          <w:b w:val="0"/>
+          <w:bCs/>
+        </w:rPr>
+        <w:tab/>
+        <w:t>Pada halaman ini, terdapat tombol kembali yang digunakan untuk mengurungkan proses ubah data. Ketika tombol ini ditekan, maka akan kembali ke halaman depan.</w:t>
+      </w:r>
+    </w:p>
+    <w:p>
+      <w:pPr>
+        <w:pStyle w:val="3"/>
+        <w:bidi w:val="0"/>
+        <w:jc w:val="both"/>
+        <w:rPr>
+          <w:rFonts w:hint="default"/>
+          <w:b w:val="0"/>
+          <w:bCs/>
+        </w:rPr>
+      </w:pPr>
+      <w:r>
+        <w:rPr>
+          <w:rFonts w:hint="default"/>
+          <w:b w:val="0"/>
+          <w:bCs/>
+        </w:rPr>
+        <w:tab/>
+        <w:t>Terdapat pula tombol ubah yang digunakan untuk menyimpan data yang telah diubah. Ketika tombol ini ditekan, data yang telah diubah akan dikirimkan ke dalam sistem dan disimpan.</w:t>
+      </w:r>
+    </w:p>
+    <w:p>
+      <w:pPr>
+        <w:pStyle w:val="5"/>
+        <w:bidi w:val="0"/>
+        <w:jc w:val="both"/>
+        <w:rPr>
+          <w:rFonts w:hint="default"/>
+        </w:rPr>
+      </w:pPr>
+      <w:r>
+        <w:rPr>
+          <w:rFonts w:hint="default"/>
+        </w:rPr>
+        <w:tab/>
+        <w:t>Selain itu, terdapat tombol hapus yang digunakan untuk menghapus data. Tombol ini berguna sebagai langkah singkat jika ingin menghapus data tanpa kembali ke halaman depan terlebih dahulu.</w:t>
+      </w:r>
+    </w:p>
+    <w:p>
+      <w:pPr>
+        <w:pStyle w:val="3"/>
+        <w:bidi w:val="0"/>
+        <w:jc w:val="both"/>
+        <w:rPr>
+          <w:rFonts w:hint="default"/>
+          <w:b w:val="0"/>
+          <w:bCs/>
+        </w:rPr>
+      </w:pPr>
+    </w:p>
+    <w:p>
+      <w:pPr>
+        <w:pStyle w:val="5"/>
+        <w:bidi w:val="0"/>
+        <w:rPr>
+          <w:rFonts w:hint="default"/>
+          <w:lang w:eastAsia="zh-CN"/>
+        </w:rPr>
+      </w:pPr>
+      <w:bookmarkStart w:id="67" w:name="_Toc1763642086"/>
+      <w:r>
+        <w:rPr>
+          <w:rFonts w:hint="default"/>
+          <w:lang w:eastAsia="zh-CN"/>
+        </w:rPr>
+        <w:t>4.3.4. Halaman Hapus Data</w:t>
+      </w:r>
+      <w:bookmarkEnd w:id="67"/>
+    </w:p>
+    <w:p>
+      <w:pPr>
+        <w:bidi w:val="0"/>
+        <w:jc w:val="both"/>
+      </w:pPr>
+      <w:r>
+        <w:drawing>
+          <wp:inline distT="0" distB="0" distL="114300" distR="114300">
+            <wp:extent cx="5029200" cy="1327150"/>
+            <wp:effectExtent l="0" t="0" r="0" b="19050"/>
+            <wp:docPr id="13" name="Picture 6"/>
+            <wp:cNvGraphicFramePr>
+              <a:graphicFrameLocks xmlns:a="http://schemas.openxmlformats.org/drawingml/2006/main" noChangeAspect="1"/>
+            </wp:cNvGraphicFramePr>
+            <a:graphic xmlns:a="http://schemas.openxmlformats.org/drawingml/2006/main">
+              <a:graphicData uri="http://schemas.openxmlformats.org/drawingml/2006/picture">
+                <pic:pic xmlns:pic="http://schemas.openxmlformats.org/drawingml/2006/picture">
+                  <pic:nvPicPr>
+                    <pic:cNvPr id="13" name="Picture 6"/>
+                    <pic:cNvPicPr>
+                      <a:picLocks noChangeAspect="1"/>
+                    </pic:cNvPicPr>
+                  </pic:nvPicPr>
+                  <pic:blipFill>
+                    <a:blip r:embed="rId39"/>
+                    <a:srcRect b="57778"/>
+                    <a:stretch>
+                      <a:fillRect/>
+                    </a:stretch>
+                  </pic:blipFill>
+                  <pic:spPr>
+                    <a:xfrm>
+                      <a:off x="0" y="0"/>
+                      <a:ext cx="5029200" cy="1327150"/>
+                    </a:xfrm>
+                    <a:prstGeom prst="rect">
+                      <a:avLst/>
+                    </a:prstGeom>
+                    <a:noFill/>
+                    <a:ln>
+                      <a:noFill/>
+                    </a:ln>
+                  </pic:spPr>
+                </pic:pic>
+              </a:graphicData>
+            </a:graphic>
+          </wp:inline>
+        </w:drawing>
+      </w:r>
+    </w:p>
+    <w:p>
+      <w:pPr>
+        <w:pStyle w:val="3"/>
+        <w:bidi w:val="0"/>
+        <w:rPr>
+          <w:rFonts w:hint="default"/>
+          <w:b w:val="0"/>
+          <w:bCs/>
+        </w:rPr>
+      </w:pPr>
+      <w:r>
+        <w:rPr>
+          <w:rFonts w:hint="default"/>
+          <w:b w:val="0"/>
+          <w:bCs/>
+        </w:rPr>
+        <w:t xml:space="preserve">Gambar 2.3. Tampilan halaman </w:t>
+      </w:r>
+      <w:r>
+        <w:rPr>
+          <w:rFonts w:hint="default"/>
+          <w:b w:val="0"/>
+          <w:bCs/>
+        </w:rPr>
+        <w:t>konfirmasi hapus data</w:t>
+      </w:r>
+    </w:p>
+    <w:p>
+      <w:pPr>
+        <w:pStyle w:val="3"/>
+        <w:bidi w:val="0"/>
         <w:ind w:firstLine="720" w:firstLineChars="0"/>
         <w:jc w:val="both"/>
         <w:rPr>
@@ -22087,12 +23464,14 @@
           <w:bCs/>
           <w:lang w:eastAsia="zh-CN"/>
         </w:rPr>
-        <w:t>adsadssada asdasdasd</w:t>
+        <w:t>Pada Gambar 2.3, ditampilkan halaman untuk menghapus data. Proses menghapus data dilakukan melalui sebuah dialog konfirmasi.</w:t>
       </w:r>
     </w:p>
     <w:p>
       <w:pPr>
         <w:pStyle w:val="3"/>
+        <w:bidi w:val="0"/>
+        <w:ind w:firstLine="720" w:firstLineChars="0"/>
         <w:jc w:val="both"/>
         <w:rPr>
           <w:rFonts w:hint="default"/>
@@ -22108,55 +23487,80 @@
           <w:bCs/>
           <w:lang w:eastAsia="zh-CN"/>
         </w:rPr>
-        <w:t>sadasdasd</w:t>
-      </w:r>
-    </w:p>
-    <w:p>
-      <w:pPr>
+        <w:t>Dialog konfirmasi berguna mencegah kesalahan dalam menghapus data. Pencegahan seperti ini diperlukan karena menghapus data akan menghilangkan data tersebut dari sistem.</w:t>
+      </w:r>
+    </w:p>
+    <w:p>
+      <w:pPr>
+        <w:pStyle w:val="3"/>
         <w:bidi w:val="0"/>
+        <w:ind w:firstLine="720" w:firstLineChars="0"/>
         <w:jc w:val="both"/>
         <w:rPr>
-          <w:rFonts w:hint="default" w:ascii="Times New Roman" w:hAnsi="Times New Roman" w:cs="Times New Roman"/>
+          <w:rFonts w:hint="default"/>
           <w:b w:val="0"/>
           <w:bCs/>
-          <w:i w:val="0"/>
-          <w:iCs w:val="0"/>
           <w:lang w:eastAsia="zh-CN"/>
         </w:rPr>
       </w:pPr>
-    </w:p>
-    <w:p>
-      <w:pPr>
+      <w:r>
+        <w:rPr>
+          <w:rFonts w:hint="default"/>
+          <w:b w:val="0"/>
+          <w:bCs/>
+          <w:lang w:eastAsia="zh-CN"/>
+        </w:rPr>
+        <w:t>Pada halaman ini terdapat tombol batal yang digunakan jika ingin mengurungkan proses menghapus data. Tombol ini akan mengarahkan kembali ke halaman depan.</w:t>
+      </w:r>
+    </w:p>
+    <w:p>
+      <w:pPr>
+        <w:pStyle w:val="3"/>
         <w:bidi w:val="0"/>
+        <w:ind w:firstLine="720" w:firstLineChars="0"/>
         <w:jc w:val="both"/>
         <w:rPr>
-          <w:rFonts w:hint="default" w:ascii="Times New Roman Italic" w:hAnsi="Times New Roman Italic" w:cs="Times New Roman Italic"/>
+          <w:rFonts w:hint="default"/>
           <w:b w:val="0"/>
           <w:bCs/>
-          <w:i/>
-          <w:iCs/>
           <w:lang w:eastAsia="zh-CN"/>
         </w:rPr>
       </w:pPr>
-    </w:p>
-    <w:p>
-      <w:pPr>
-        <w:rPr>
-          <w:rFonts w:hint="default" w:ascii="Times New Roman Italic" w:hAnsi="Times New Roman Italic" w:cs="Times New Roman Italic"/>
+      <w:r>
+        <w:rPr>
+          <w:rFonts w:hint="default"/>
           <w:b w:val="0"/>
           <w:bCs/>
-          <w:i/>
-          <w:iCs/>
           <w:lang w:eastAsia="zh-CN"/>
         </w:rPr>
-      </w:pPr>
-      <w:r>
-        <w:rPr>
-          <w:rFonts w:hint="default" w:ascii="Times New Roman Italic" w:hAnsi="Times New Roman Italic" w:cs="Times New Roman Italic"/>
+        <w:t>Selain itu, terdapat tombol lanjutkan yang berguna untuk melanjutkan proses menghapus data. Ketika tombol ini ditekan, sistem akan menghapus data tersebut sehingga tidak lagi tampil di tabel karyawan di halaman depan</w:t>
+      </w:r>
+      <w:bookmarkStart w:id="71" w:name="_GoBack"/>
+      <w:bookmarkEnd w:id="71"/>
+      <w:r>
+        <w:rPr>
+          <w:rFonts w:hint="default"/>
           <w:b w:val="0"/>
           <w:bCs/>
-          <w:i/>
-          <w:iCs/>
+          <w:lang w:eastAsia="zh-CN"/>
+        </w:rPr>
+        <w:t>.</w:t>
+      </w:r>
+    </w:p>
+    <w:p>
+      <w:pPr>
+        <w:pStyle w:val="3"/>
+        <w:bidi w:val="0"/>
+        <w:ind w:firstLine="720" w:firstLineChars="0"/>
+        <w:jc w:val="both"/>
+        <w:rPr>
+          <w:rFonts w:hint="default"/>
+          <w:lang w:eastAsia="zh-CN"/>
+        </w:rPr>
+      </w:pPr>
+      <w:r>
+        <w:rPr>
+          <w:rFonts w:hint="default"/>
           <w:lang w:eastAsia="zh-CN"/>
         </w:rPr>
         <w:br w:type="page"/>
@@ -22218,6 +23622,7 @@
           <w:lang w:eastAsia="zh-CN"/>
         </w:rPr>
       </w:pPr>
+      <w:bookmarkStart w:id="68" w:name="_Toc1963243508"/>
       <w:r>
         <w:rPr>
           <w:rFonts w:hint="default"/>
@@ -22225,6 +23630,7 @@
         </w:rPr>
         <w:t>5.1. Simpulan</w:t>
       </w:r>
+      <w:bookmarkEnd w:id="68"/>
     </w:p>
     <w:p>
       <w:pPr>
@@ -22312,6 +23718,7 @@
           <w:lang w:eastAsia="zh-CN"/>
         </w:rPr>
       </w:pPr>
+      <w:bookmarkStart w:id="69" w:name="_Toc147402801"/>
       <w:r>
         <w:rPr>
           <w:rFonts w:hint="default"/>
@@ -22319,6 +23726,7 @@
         </w:rPr>
         <w:t>5.2. Saran</w:t>
       </w:r>
+      <w:bookmarkEnd w:id="69"/>
     </w:p>
     <w:p>
       <w:pPr>
@@ -22389,7 +23797,7 @@
           <w:lang w:eastAsia="zh-CN"/>
         </w:rPr>
       </w:pPr>
-      <w:bookmarkStart w:id="55" w:name="_Toc808098506"/>
+      <w:bookmarkStart w:id="70" w:name="_Toc1350231416"/>
       <w:r>
         <w:rPr>
           <w:lang w:val="en-US" w:eastAsia="zh-CN"/>
@@ -22403,7 +23811,7 @@
         </w:rPr>
         <w:t>PUSTAKA</w:t>
       </w:r>
-      <w:bookmarkEnd w:id="55"/>
+      <w:bookmarkEnd w:id="70"/>
     </w:p>
     <w:p>
       <w:pPr>

</xml_diff>